<commit_message>
Buffer overflow assignment and 2x unity tutorials complete
</commit_message>
<xml_diff>
--- a/UF/CDA3101/buffer_overflow/buffer_overflow_assignment.docx
+++ b/UF/CDA3101/buffer_overflow/buffer_overflow_assignment.docx
@@ -940,12 +940,16 @@
       <w:pPr>
         <w:rPr>
           <w:rFonts w:cstheme="minorHAnsi"/>
+          <w:b/>
+          <w:bCs/>
           <w:color w:val="7030A0"/>
         </w:rPr>
       </w:pPr>
       <w:r>
         <w:rPr>
           <w:rFonts w:cstheme="minorHAnsi"/>
+          <w:b/>
+          <w:bCs/>
           <w:color w:val="7030A0"/>
         </w:rPr>
         <w:t xml:space="preserve">Answer: x29 is the frame pointer and X30 is the return address. The return address is stored because if we lose the reference to that, the program will never be able to return to what called it. The frame pointer is stored to return the memory to the same state (or pointing to the same place) as it was before the program was called. Both of these together </w:t>
@@ -953,6 +957,8 @@
       <w:r>
         <w:rPr>
           <w:rFonts w:cstheme="minorHAnsi"/>
+          <w:b/>
+          <w:bCs/>
           <w:color w:val="7030A0"/>
         </w:rPr>
         <w:t>allow the program to return to the same state that it was in prior to being called.</w:t>
@@ -1130,29 +1136,7 @@
           <w:i/>
           <w:iCs/>
         </w:rPr>
-        <w:t>(</w:t>
-      </w:r>
-      <w:proofErr w:type="gramStart"/>
-      <w:r>
-        <w:rPr>
-          <w:rFonts w:cstheme="minorHAnsi"/>
-          <w:b/>
-          <w:bCs/>
-          <w:i/>
-          <w:iCs/>
-        </w:rPr>
-        <w:t>hit</w:t>
-      </w:r>
-      <w:proofErr w:type="gramEnd"/>
-      <w:r>
-        <w:rPr>
-          <w:rFonts w:cstheme="minorHAnsi"/>
-          <w:b/>
-          <w:bCs/>
-          <w:i/>
-          <w:iCs/>
-        </w:rPr>
-        <w:t xml:space="preserve"> enter to see the rest of the registers)</w:t>
+        <w:t>(hit enter to see the rest of the registers)</w:t>
       </w:r>
     </w:p>
     <w:p>
@@ -2258,19 +2242,86 @@
       <w:pPr>
         <w:rPr>
           <w:rFonts w:cstheme="minorHAnsi"/>
-        </w:rPr>
-      </w:pPr>
-    </w:p>
-    <w:p>
-      <w:pPr>
-        <w:rPr>
-          <w:rFonts w:cstheme="minorHAnsi"/>
-        </w:rPr>
-      </w:pPr>
-      <w:r>
-        <w:rPr>
-          <w:rFonts w:cstheme="minorHAnsi"/>
-        </w:rPr>
+          <w:b/>
+          <w:bCs/>
+          <w:color w:val="7030A0"/>
+        </w:rPr>
+      </w:pPr>
+      <w:r>
+        <w:rPr>
+          <w:rFonts w:cstheme="minorHAnsi"/>
+          <w:b/>
+          <w:bCs/>
+          <w:color w:val="7030A0"/>
+        </w:rPr>
+        <w:t xml:space="preserve">A: </w:t>
+      </w:r>
+      <w:r>
+        <w:rPr>
+          <w:rFonts w:cstheme="minorHAnsi"/>
+          <w:b/>
+          <w:bCs/>
+          <w:color w:val="7030A0"/>
+        </w:rPr>
+        <w:t>0xfffffffffaf0</w:t>
+      </w:r>
+      <w:r>
+        <w:rPr>
+          <w:rFonts w:cstheme="minorHAnsi"/>
+          <w:b/>
+          <w:bCs/>
+          <w:color w:val="7030A0"/>
+        </w:rPr>
+        <w:t xml:space="preserve"> (SP)</w:t>
+      </w:r>
+      <w:r>
+        <w:rPr>
+          <w:rFonts w:cstheme="minorHAnsi"/>
+          <w:b/>
+          <w:bCs/>
+          <w:color w:val="7030A0"/>
+        </w:rPr>
+        <w:t xml:space="preserve">, B: </w:t>
+      </w:r>
+      <w:r>
+        <w:rPr>
+          <w:rFonts w:cstheme="minorHAnsi"/>
+          <w:b/>
+          <w:bCs/>
+          <w:color w:val="7030A0"/>
+        </w:rPr>
+        <w:t>0xfffffffffb00</w:t>
+      </w:r>
+      <w:r>
+        <w:rPr>
+          <w:rFonts w:cstheme="minorHAnsi"/>
+          <w:b/>
+          <w:bCs/>
+          <w:color w:val="7030A0"/>
+        </w:rPr>
+        <w:t xml:space="preserve"> (X29)</w:t>
+      </w:r>
+    </w:p>
+    <w:p>
+      <w:pPr>
+        <w:rPr>
+          <w:rFonts w:cstheme="minorHAnsi"/>
+          <w:b/>
+          <w:bCs/>
+        </w:rPr>
+      </w:pPr>
+    </w:p>
+    <w:p>
+      <w:pPr>
+        <w:rPr>
+          <w:rFonts w:cstheme="minorHAnsi"/>
+        </w:rPr>
+      </w:pPr>
+      <w:r>
+        <w:rPr>
+          <w:rFonts w:cstheme="minorHAnsi"/>
+        </w:rPr>
+        <w:lastRenderedPageBreak/>
         <w:t xml:space="preserve">Given this information, </w:t>
       </w:r>
       <w:r>
@@ -2341,13 +2392,6 @@
           <w:rFonts w:cstheme="minorHAnsi"/>
         </w:rPr>
       </w:pPr>
-    </w:p>
-    <w:p>
-      <w:pPr>
-        <w:rPr>
-          <w:rFonts w:cstheme="minorHAnsi"/>
-        </w:rPr>
-      </w:pPr>
       <w:r>
         <w:rPr>
           <w:rFonts w:cstheme="minorHAnsi"/>
@@ -2359,8 +2403,28 @@
       <w:pPr>
         <w:rPr>
           <w:rFonts w:cstheme="minorHAnsi"/>
-        </w:rPr>
-      </w:pPr>
+          <w:b/>
+          <w:bCs/>
+        </w:rPr>
+      </w:pPr>
+      <w:r>
+        <w:rPr>
+          <w:rFonts w:cstheme="minorHAnsi"/>
+          <w:b/>
+          <w:bCs/>
+          <w:color w:val="7030A0"/>
+        </w:rPr>
+        <w:t xml:space="preserve">C: </w:t>
+      </w:r>
+      <w:r>
+        <w:rPr>
+          <w:rFonts w:cstheme="minorHAnsi"/>
+          <w:b/>
+          <w:bCs/>
+          <w:color w:val="7030A0"/>
+        </w:rPr>
+        <w:t>0x0000fffffffffb20</w:t>
+      </w:r>
     </w:p>
     <w:p>
       <w:pPr>
@@ -2594,6 +2658,12 @@
                 <w:rFonts w:cstheme="minorHAnsi"/>
               </w:rPr>
             </w:pPr>
+            <w:r>
+              <w:rPr>
+                <w:rFonts w:cstheme="minorHAnsi"/>
+              </w:rPr>
+              <w:t>0xfffffffffb00</w:t>
+            </w:r>
           </w:p>
         </w:tc>
       </w:tr>
@@ -2632,6 +2702,12 @@
                 <w:rFonts w:cstheme="minorHAnsi"/>
               </w:rPr>
             </w:pPr>
+            <w:r>
+              <w:rPr>
+                <w:rFonts w:cstheme="minorHAnsi"/>
+              </w:rPr>
+              <w:t>0xaaaaaaaaa904</w:t>
+            </w:r>
           </w:p>
         </w:tc>
       </w:tr>
@@ -2664,6 +2740,12 @@
                 <w:rFonts w:cstheme="minorHAnsi"/>
               </w:rPr>
             </w:pPr>
+            <w:r>
+              <w:rPr>
+                <w:rFonts w:cstheme="minorHAnsi"/>
+              </w:rPr>
+              <w:t>0xfffffffffb00</w:t>
+            </w:r>
           </w:p>
         </w:tc>
       </w:tr>
@@ -2993,6 +3075,12 @@
                 <w:rFonts w:cstheme="minorHAnsi"/>
               </w:rPr>
             </w:pPr>
+            <w:r>
+              <w:rPr>
+                <w:rFonts w:cstheme="minorHAnsi"/>
+              </w:rPr>
+              <w:t>0xfffffffffae0</w:t>
+            </w:r>
           </w:p>
         </w:tc>
         <w:tc>
@@ -3008,6 +3096,12 @@
                 <w:rFonts w:cstheme="minorHAnsi"/>
               </w:rPr>
             </w:pPr>
+            <w:r>
+              <w:rPr>
+                <w:rFonts w:cstheme="minorHAnsi"/>
+              </w:rPr>
+              <w:t>0x0000fffffffffb00</w:t>
+            </w:r>
           </w:p>
         </w:tc>
         <w:tc>
@@ -3020,6 +3114,12 @@
                 <w:rFonts w:cstheme="minorHAnsi"/>
               </w:rPr>
             </w:pPr>
+            <w:r>
+              <w:rPr>
+                <w:rFonts w:cstheme="minorHAnsi"/>
+              </w:rPr>
+              <w:t>0x0000aaaaaaaaa90c</w:t>
+            </w:r>
           </w:p>
         </w:tc>
       </w:tr>
@@ -3037,6 +3137,12 @@
                 <w:rFonts w:cstheme="minorHAnsi"/>
               </w:rPr>
             </w:pPr>
+            <w:r>
+              <w:rPr>
+                <w:rFonts w:cstheme="minorHAnsi"/>
+              </w:rPr>
+              <w:t>0xfffffffffaf0</w:t>
+            </w:r>
           </w:p>
         </w:tc>
         <w:tc>
@@ -3049,6 +3155,12 @@
                 <w:rFonts w:cstheme="minorHAnsi"/>
               </w:rPr>
             </w:pPr>
+            <w:r>
+              <w:rPr>
+                <w:rFonts w:cstheme="minorHAnsi"/>
+              </w:rPr>
+              <w:t>0x00000007aaaaa918</w:t>
+            </w:r>
           </w:p>
         </w:tc>
         <w:tc>
@@ -3061,6 +3173,25 @@
                 <w:rFonts w:cstheme="minorHAnsi"/>
               </w:rPr>
             </w:pPr>
+            <w:r>
+              <w:rPr>
+                <w:rFonts w:cstheme="minorHAnsi"/>
+              </w:rPr>
+              <w:t>0x</w:t>
+            </w:r>
+            <w:r>
+              <w:rPr>
+                <w:rFonts w:cstheme="minorHAnsi"/>
+                <w:highlight w:val="yellow"/>
+              </w:rPr>
+              <w:t>626f42796c6c6942</w:t>
+            </w:r>
+            <w:r>
+              <w:rPr>
+                <w:rFonts w:cstheme="minorHAnsi"/>
+              </w:rPr>
+              <w:t>: input=BillyBob</w:t>
+            </w:r>
           </w:p>
         </w:tc>
       </w:tr>
@@ -3078,6 +3209,12 @@
                 <w:rFonts w:cstheme="minorHAnsi"/>
               </w:rPr>
             </w:pPr>
+            <w:r>
+              <w:rPr>
+                <w:rFonts w:cstheme="minorHAnsi"/>
+              </w:rPr>
+              <w:t>0xfffffffffb00</w:t>
+            </w:r>
           </w:p>
         </w:tc>
         <w:tc>
@@ -3090,6 +3227,12 @@
                 <w:rFonts w:cstheme="minorHAnsi"/>
               </w:rPr>
             </w:pPr>
+            <w:r>
+              <w:rPr>
+                <w:rFonts w:cstheme="minorHAnsi"/>
+              </w:rPr>
+              <w:t>0x0000fffffffffb00</w:t>
+            </w:r>
           </w:p>
         </w:tc>
         <w:tc>
@@ -3102,6 +3245,12 @@
                 <w:rFonts w:cstheme="minorHAnsi"/>
               </w:rPr>
             </w:pPr>
+            <w:r>
+              <w:rPr>
+                <w:rFonts w:cstheme="minorHAnsi"/>
+              </w:rPr>
+              <w:t>0x0000ffffb7ea7364</w:t>
+            </w:r>
           </w:p>
         </w:tc>
       </w:tr>
@@ -3167,6 +3316,68 @@
       <w:pPr>
         <w:rPr>
           <w:rFonts w:cstheme="minorHAnsi"/>
+          <w:b/>
+          <w:bCs/>
+          <w:color w:val="7030A0"/>
+        </w:rPr>
+      </w:pPr>
+      <w:r>
+        <w:rPr>
+          <w:rFonts w:cstheme="minorHAnsi"/>
+          <w:b/>
+          <w:bCs/>
+          <w:color w:val="7030A0"/>
+        </w:rPr>
+        <w:t xml:space="preserve">The SP and return address for </w:t>
+      </w:r>
+      <w:proofErr w:type="spellStart"/>
+      <w:r>
+        <w:rPr>
+          <w:rFonts w:cstheme="minorHAnsi"/>
+          <w:b/>
+          <w:bCs/>
+          <w:color w:val="7030A0"/>
+        </w:rPr>
+        <w:t>get_</w:t>
+      </w:r>
+      <w:proofErr w:type="gramStart"/>
+      <w:r>
+        <w:rPr>
+          <w:rFonts w:cstheme="minorHAnsi"/>
+          <w:b/>
+          <w:bCs/>
+          <w:color w:val="7030A0"/>
+        </w:rPr>
+        <w:t>input</w:t>
+      </w:r>
+      <w:proofErr w:type="spellEnd"/>
+      <w:r>
+        <w:rPr>
+          <w:rFonts w:cstheme="minorHAnsi"/>
+          <w:b/>
+          <w:bCs/>
+          <w:color w:val="7030A0"/>
+        </w:rPr>
+        <w:t>(</w:t>
+      </w:r>
+      <w:proofErr w:type="gramEnd"/>
+      <w:r>
+        <w:rPr>
+          <w:rFonts w:cstheme="minorHAnsi"/>
+          <w:b/>
+          <w:bCs/>
+          <w:color w:val="7030A0"/>
+        </w:rPr>
+        <w:t>)</w:t>
+      </w:r>
+    </w:p>
+    <w:p>
+      <w:pPr>
+        <w:rPr>
+          <w:rFonts w:cstheme="minorHAnsi"/>
+          <w:b/>
+          <w:bCs/>
+          <w:color w:val="7030A0"/>
         </w:rPr>
       </w:pPr>
     </w:p>
@@ -3280,7 +3491,6 @@
           <w:i/>
           <w:iCs/>
         </w:rPr>
-        <w:lastRenderedPageBreak/>
         <w:t xml:space="preserve">Task 3 – Run </w:t>
       </w:r>
       <w:proofErr w:type="spellStart"/>
@@ -3596,8 +3806,8 @@
       </w:tblPr>
       <w:tblGrid>
         <w:gridCol w:w="2071"/>
-        <w:gridCol w:w="1348"/>
-        <w:gridCol w:w="1348"/>
+        <w:gridCol w:w="2388"/>
+        <w:gridCol w:w="2388"/>
       </w:tblGrid>
       <w:tr>
         <w:tc>
@@ -3666,6 +3876,12 @@
                 <w:rFonts w:cstheme="minorHAnsi"/>
               </w:rPr>
             </w:pPr>
+            <w:r>
+              <w:rPr>
+                <w:rFonts w:cstheme="minorHAnsi"/>
+              </w:rPr>
+              <w:t>0xfffffffffae0</w:t>
+            </w:r>
           </w:p>
         </w:tc>
         <w:tc>
@@ -3678,6 +3894,12 @@
                 <w:rFonts w:cstheme="minorHAnsi"/>
               </w:rPr>
             </w:pPr>
+            <w:r>
+              <w:rPr>
+                <w:rFonts w:cstheme="minorHAnsi"/>
+              </w:rPr>
+              <w:t>0x0000fffffffffb00</w:t>
+            </w:r>
           </w:p>
         </w:tc>
         <w:tc>
@@ -3690,6 +3912,12 @@
                 <w:rFonts w:cstheme="minorHAnsi"/>
               </w:rPr>
             </w:pPr>
+            <w:r>
+              <w:rPr>
+                <w:rFonts w:cstheme="minorHAnsi"/>
+              </w:rPr>
+              <w:t>0x0000aaaaaaaaa90c</w:t>
+            </w:r>
           </w:p>
         </w:tc>
       </w:tr>
@@ -3704,6 +3932,12 @@
                 <w:rFonts w:cstheme="minorHAnsi"/>
               </w:rPr>
             </w:pPr>
+            <w:r>
+              <w:rPr>
+                <w:rFonts w:cstheme="minorHAnsi"/>
+              </w:rPr>
+              <w:t>0xfffffffffaf0</w:t>
+            </w:r>
           </w:p>
         </w:tc>
         <w:tc>
@@ -3716,6 +3950,12 @@
                 <w:rFonts w:cstheme="minorHAnsi"/>
               </w:rPr>
             </w:pPr>
+            <w:r>
+              <w:rPr>
+                <w:rFonts w:cstheme="minorHAnsi"/>
+              </w:rPr>
+              <w:t>0x00000007aaaaa918</w:t>
+            </w:r>
           </w:p>
         </w:tc>
         <w:tc>
@@ -3728,6 +3968,12 @@
                 <w:rFonts w:cstheme="minorHAnsi"/>
               </w:rPr>
             </w:pPr>
+            <w:r>
+              <w:rPr>
+                <w:rFonts w:cstheme="minorHAnsi"/>
+              </w:rPr>
+              <w:t>0x4242424242424242</w:t>
+            </w:r>
           </w:p>
         </w:tc>
       </w:tr>
@@ -3742,6 +3988,12 @@
                 <w:rFonts w:cstheme="minorHAnsi"/>
               </w:rPr>
             </w:pPr>
+            <w:r>
+              <w:rPr>
+                <w:rFonts w:cstheme="minorHAnsi"/>
+              </w:rPr>
+              <w:t>0xfffffffffb00</w:t>
+            </w:r>
           </w:p>
         </w:tc>
         <w:tc>
@@ -3754,6 +4006,12 @@
                 <w:rFonts w:cstheme="minorHAnsi"/>
               </w:rPr>
             </w:pPr>
+            <w:r>
+              <w:rPr>
+                <w:rFonts w:cstheme="minorHAnsi"/>
+              </w:rPr>
+              <w:t>0x4242424242424242</w:t>
+            </w:r>
           </w:p>
         </w:tc>
         <w:tc>
@@ -3766,6 +4024,12 @@
                 <w:rFonts w:cstheme="minorHAnsi"/>
               </w:rPr>
             </w:pPr>
+            <w:r>
+              <w:rPr>
+                <w:rFonts w:cstheme="minorHAnsi"/>
+              </w:rPr>
+              <w:t>0x0000ffffb7004242</w:t>
+            </w:r>
           </w:p>
         </w:tc>
       </w:tr>
@@ -3826,6 +4090,30 @@
         <w:pStyle w:val="NormalWeb"/>
         <w:rPr>
           <w:rFonts w:asciiTheme="minorHAnsi" w:hAnsiTheme="minorHAnsi" w:cstheme="minorHAnsi"/>
+          <w:b/>
+          <w:bCs/>
+          <w:color w:val="7030A0"/>
+          <w:sz w:val="22"/>
+          <w:szCs w:val="22"/>
+        </w:rPr>
+      </w:pPr>
+      <w:r>
+        <w:rPr>
+          <w:rFonts w:asciiTheme="minorHAnsi" w:hAnsiTheme="minorHAnsi" w:cstheme="minorHAnsi"/>
+          <w:b/>
+          <w:bCs/>
+          <w:color w:val="7030A0"/>
+          <w:sz w:val="22"/>
+          <w:szCs w:val="22"/>
+        </w:rPr>
+        <w:t>It was overwritten by a swarm of B’s (I will not apologize for this glorious pun)</w:t>
+      </w:r>
+    </w:p>
+    <w:p>
+      <w:pPr>
+        <w:pStyle w:val="NormalWeb"/>
+        <w:rPr>
+          <w:rFonts w:asciiTheme="minorHAnsi" w:hAnsiTheme="minorHAnsi" w:cstheme="minorHAnsi"/>
           <w:color w:val="000000"/>
           <w:sz w:val="22"/>
           <w:szCs w:val="22"/>
@@ -3869,7 +4157,27 @@
           <w:sz w:val="22"/>
           <w:szCs w:val="22"/>
         </w:rPr>
-        <w:t xml:space="preserve">repeatedly until you get some question marks </w:t>
+        <w:t xml:space="preserve">repeatedly until you get some question </w:t>
+      </w:r>
+      <w:proofErr w:type="gramStart"/>
+      <w:r>
+        <w:rPr>
+          <w:rFonts w:asciiTheme="minorHAnsi" w:hAnsiTheme="minorHAnsi" w:cstheme="minorHAnsi"/>
+          <w:color w:val="000000"/>
+          <w:sz w:val="22"/>
+          <w:szCs w:val="22"/>
+        </w:rPr>
+        <w:t>marks</w:t>
+      </w:r>
+      <w:proofErr w:type="gramEnd"/>
+      <w:r>
+        <w:rPr>
+          <w:rFonts w:asciiTheme="minorHAnsi" w:hAnsiTheme="minorHAnsi" w:cstheme="minorHAnsi"/>
+          <w:color w:val="000000"/>
+          <w:sz w:val="22"/>
+          <w:szCs w:val="22"/>
+        </w:rPr>
+        <w:t xml:space="preserve"> </w:t>
       </w:r>
     </w:p>
     <w:p>
@@ -4029,6 +4337,12 @@
                 <w:rFonts w:cstheme="minorHAnsi"/>
               </w:rPr>
             </w:pPr>
+            <w:r>
+              <w:rPr>
+                <w:rFonts w:cstheme="minorHAnsi"/>
+              </w:rPr>
+              <w:t>0x4242424242424242</w:t>
+            </w:r>
           </w:p>
         </w:tc>
       </w:tr>
@@ -4067,6 +4381,12 @@
                 <w:rFonts w:cstheme="minorHAnsi"/>
               </w:rPr>
             </w:pPr>
+            <w:r>
+              <w:rPr>
+                <w:rFonts w:cstheme="minorHAnsi"/>
+              </w:rPr>
+              <w:t>0xffffb7004242</w:t>
+            </w:r>
           </w:p>
         </w:tc>
       </w:tr>
@@ -4099,6 +4419,12 @@
                 <w:rFonts w:cstheme="minorHAnsi"/>
               </w:rPr>
             </w:pPr>
+            <w:r>
+              <w:rPr>
+                <w:rFonts w:cstheme="minorHAnsi"/>
+              </w:rPr>
+              <w:t>0xfffffffffb20</w:t>
+            </w:r>
           </w:p>
         </w:tc>
       </w:tr>
@@ -4184,6 +4510,7 @@
           <w:b w:val="0"/>
           <w:bCs w:val="0"/>
         </w:rPr>
+        <w:lastRenderedPageBreak/>
         <w:t xml:space="preserve">What happened to our </w:t>
       </w:r>
       <w:r>
@@ -4231,6 +4558,7 @@
         </w:rPr>
         <w:t xml:space="preserve">30 </w:t>
       </w:r>
+      <w:proofErr w:type="gramStart"/>
       <w:r>
         <w:rPr>
           <w:rStyle w:val="Strong"/>
@@ -4249,6 +4577,7 @@
         </w:rPr>
         <w:t>e</w:t>
       </w:r>
+      <w:proofErr w:type="gramEnd"/>
       <w:r>
         <w:rPr>
           <w:rStyle w:val="Strong"/>
@@ -4265,6 +4594,34 @@
         <w:rPr>
           <w:rStyle w:val="Strong"/>
           <w:rFonts w:asciiTheme="minorHAnsi" w:hAnsiTheme="minorHAnsi" w:cstheme="minorHAnsi"/>
+          <w:color w:val="7030A0"/>
+        </w:rPr>
+      </w:pPr>
+      <w:r>
+        <w:rPr>
+          <w:rStyle w:val="Strong"/>
+          <w:rFonts w:asciiTheme="minorHAnsi" w:hAnsiTheme="minorHAnsi" w:cstheme="minorHAnsi"/>
+          <w:color w:val="7030A0"/>
+        </w:rPr>
+        <w:t xml:space="preserve">X29 was completely overwritten, X30 had the two right most bytes </w:t>
+      </w:r>
+      <w:proofErr w:type="gramStart"/>
+      <w:r>
+        <w:rPr>
+          <w:rStyle w:val="Strong"/>
+          <w:rFonts w:asciiTheme="minorHAnsi" w:hAnsiTheme="minorHAnsi" w:cstheme="minorHAnsi"/>
+          <w:color w:val="7030A0"/>
+        </w:rPr>
+        <w:t>overwritten</w:t>
+      </w:r>
+      <w:proofErr w:type="gramEnd"/>
+    </w:p>
+    <w:p>
+      <w:pPr>
+        <w:pStyle w:val="NormalWeb"/>
+        <w:rPr>
+          <w:rStyle w:val="Strong"/>
+          <w:rFonts w:asciiTheme="minorHAnsi" w:hAnsiTheme="minorHAnsi" w:cstheme="minorHAnsi"/>
           <w:i/>
           <w:iCs/>
         </w:rPr>
@@ -4305,18 +4662,724 @@
           <w:b w:val="0"/>
           <w:bCs w:val="0"/>
         </w:rPr>
+        <w:t>What is the result?  Why did this happen?</w:t>
+      </w:r>
+    </w:p>
+    <w:p>
+      <w:pPr>
+        <w:pStyle w:val="NormalWeb"/>
+        <w:rPr>
+          <w:rStyle w:val="Strong"/>
+          <w:rFonts w:asciiTheme="minorHAnsi" w:hAnsiTheme="minorHAnsi" w:cstheme="minorHAnsi"/>
+          <w:color w:val="7030A0"/>
+        </w:rPr>
+      </w:pPr>
+      <w:r>
+        <w:rPr>
+          <w:rStyle w:val="Strong"/>
+          <w:rFonts w:asciiTheme="minorHAnsi" w:hAnsiTheme="minorHAnsi" w:cstheme="minorHAnsi"/>
+          <w:color w:val="7030A0"/>
+        </w:rPr>
+        <w:t>“</w:t>
+      </w:r>
+      <w:r>
+        <w:rPr>
+          <w:rStyle w:val="Strong"/>
+          <w:rFonts w:asciiTheme="minorHAnsi" w:hAnsiTheme="minorHAnsi" w:cstheme="minorHAnsi"/>
+          <w:color w:val="7030A0"/>
+        </w:rPr>
+        <w:t>Cannot find bounds of current function</w:t>
+      </w:r>
+      <w:r>
+        <w:rPr>
+          <w:rStyle w:val="Strong"/>
+          <w:rFonts w:asciiTheme="minorHAnsi" w:hAnsiTheme="minorHAnsi" w:cstheme="minorHAnsi"/>
+          <w:color w:val="7030A0"/>
+        </w:rPr>
+        <w:t>”. The short version is that we overwrote our return address and GDB is now lost. The slightly longer version is that GDB stores information for where the functions in the program are stored, and the new, overwritten return address is outside of the bounds that it expected.</w:t>
+      </w:r>
+    </w:p>
+    <w:p>
+      <w:pPr>
+        <w:pStyle w:val="NormalWeb"/>
+        <w:rPr>
+          <w:rStyle w:val="Strong"/>
+          <w:rFonts w:asciiTheme="minorHAnsi" w:hAnsiTheme="minorHAnsi" w:cstheme="minorHAnsi"/>
+          <w:i/>
+          <w:iCs/>
+        </w:rPr>
+      </w:pPr>
+      <w:r>
+        <w:rPr>
+          <w:rStyle w:val="Strong"/>
+          <w:rFonts w:asciiTheme="minorHAnsi" w:hAnsiTheme="minorHAnsi" w:cstheme="minorHAnsi"/>
+          <w:b w:val="0"/>
+          <w:bCs w:val="0"/>
+        </w:rPr>
+        <w:t xml:space="preserve">Type </w:t>
+      </w:r>
+      <w:r>
+        <w:rPr>
+          <w:rStyle w:val="Strong"/>
+          <w:rFonts w:asciiTheme="minorHAnsi" w:hAnsiTheme="minorHAnsi" w:cstheme="minorHAnsi"/>
+          <w:i/>
+          <w:iCs/>
+        </w:rPr>
+        <w:t>q</w:t>
+      </w:r>
+    </w:p>
+    <w:p>
+      <w:pPr>
+        <w:pStyle w:val="NormalWeb"/>
+        <w:rPr>
+          <w:rStyle w:val="Strong"/>
+          <w:rFonts w:asciiTheme="minorHAnsi" w:hAnsiTheme="minorHAnsi" w:cstheme="minorHAnsi"/>
+          <w:i/>
+          <w:iCs/>
+        </w:rPr>
+      </w:pPr>
+      <w:r>
+        <w:rPr>
+          <w:rStyle w:val="Strong"/>
+          <w:rFonts w:asciiTheme="minorHAnsi" w:hAnsiTheme="minorHAnsi" w:cstheme="minorHAnsi"/>
+          <w:b w:val="0"/>
+          <w:bCs w:val="0"/>
+        </w:rPr>
+        <w:t xml:space="preserve">Type </w:t>
+      </w:r>
+      <w:r>
+        <w:rPr>
+          <w:rStyle w:val="Strong"/>
+          <w:rFonts w:asciiTheme="minorHAnsi" w:hAnsiTheme="minorHAnsi" w:cstheme="minorHAnsi"/>
+          <w:i/>
+          <w:iCs/>
+        </w:rPr>
+        <w:t>y</w:t>
+      </w:r>
+    </w:p>
+    <w:p>
+      <w:pPr>
+        <w:pStyle w:val="NormalWeb"/>
+        <w:rPr>
+          <w:rStyle w:val="Strong"/>
+          <w:rFonts w:asciiTheme="minorHAnsi" w:hAnsiTheme="minorHAnsi" w:cstheme="minorHAnsi"/>
+          <w:i/>
+          <w:iCs/>
+        </w:rPr>
+      </w:pPr>
+      <w:r>
+        <w:rPr>
+          <w:rStyle w:val="Strong"/>
+          <w:rFonts w:asciiTheme="minorHAnsi" w:hAnsiTheme="minorHAnsi" w:cstheme="minorHAnsi"/>
+          <w:i/>
+          <w:iCs/>
+        </w:rPr>
+        <w:t xml:space="preserve">Task 4 – record address for </w:t>
+      </w:r>
+      <w:proofErr w:type="spellStart"/>
+      <w:r>
+        <w:rPr>
+          <w:rStyle w:val="Strong"/>
+          <w:rFonts w:asciiTheme="minorHAnsi" w:hAnsiTheme="minorHAnsi" w:cstheme="minorHAnsi"/>
+          <w:i/>
+          <w:iCs/>
+        </w:rPr>
+        <w:t>arbitrary_code</w:t>
+      </w:r>
+      <w:proofErr w:type="spellEnd"/>
+      <w:r>
+        <w:rPr>
+          <w:rStyle w:val="Strong"/>
+          <w:rFonts w:asciiTheme="minorHAnsi" w:hAnsiTheme="minorHAnsi" w:cstheme="minorHAnsi"/>
+          <w:i/>
+          <w:iCs/>
+        </w:rPr>
+        <w:t xml:space="preserve"> function</w:t>
+      </w:r>
+    </w:p>
+    <w:p>
+      <w:pPr>
+        <w:pStyle w:val="NormalWeb"/>
+        <w:rPr>
+          <w:rStyle w:val="Strong"/>
+          <w:rFonts w:asciiTheme="minorHAnsi" w:hAnsiTheme="minorHAnsi" w:cstheme="minorHAnsi"/>
+          <w:b w:val="0"/>
+          <w:bCs w:val="0"/>
+        </w:rPr>
+      </w:pPr>
+      <w:r>
+        <w:rPr>
+          <w:rStyle w:val="Strong"/>
+          <w:rFonts w:asciiTheme="minorHAnsi" w:hAnsiTheme="minorHAnsi" w:cstheme="minorHAnsi"/>
+          <w:b w:val="0"/>
+          <w:bCs w:val="0"/>
+        </w:rPr>
+        <w:t xml:space="preserve">Now we are going to record the starting address for the </w:t>
+      </w:r>
+      <w:proofErr w:type="spellStart"/>
+      <w:r>
+        <w:rPr>
+          <w:rStyle w:val="Strong"/>
+          <w:rFonts w:asciiTheme="minorHAnsi" w:hAnsiTheme="minorHAnsi" w:cstheme="minorHAnsi"/>
+          <w:b w:val="0"/>
+          <w:bCs w:val="0"/>
+        </w:rPr>
+        <w:t>arbitrary_code</w:t>
+      </w:r>
+      <w:proofErr w:type="spellEnd"/>
+      <w:r>
+        <w:rPr>
+          <w:rStyle w:val="Strong"/>
+          <w:rFonts w:asciiTheme="minorHAnsi" w:hAnsiTheme="minorHAnsi" w:cstheme="minorHAnsi"/>
+          <w:b w:val="0"/>
+          <w:bCs w:val="0"/>
+        </w:rPr>
+        <w:t xml:space="preserve"> function.  We are going to craft a buffer overflow attack that causes the </w:t>
+      </w:r>
+      <w:r>
+        <w:rPr>
+          <w:rStyle w:val="Strong"/>
+          <w:rFonts w:asciiTheme="minorHAnsi" w:hAnsiTheme="minorHAnsi" w:cstheme="minorHAnsi"/>
+          <w:b w:val="0"/>
+          <w:bCs w:val="0"/>
+        </w:rPr>
+        <w:t>x</w:t>
+      </w:r>
+      <w:r>
+        <w:rPr>
+          <w:rStyle w:val="Strong"/>
+          <w:rFonts w:asciiTheme="minorHAnsi" w:hAnsiTheme="minorHAnsi" w:cstheme="minorHAnsi"/>
+          <w:b w:val="0"/>
+          <w:bCs w:val="0"/>
+        </w:rPr>
+        <w:t xml:space="preserve">30 value that main saved to </w:t>
+      </w:r>
+      <w:r>
+        <w:rPr>
+          <w:rStyle w:val="Strong"/>
+          <w:rFonts w:asciiTheme="minorHAnsi" w:hAnsiTheme="minorHAnsi" w:cstheme="minorHAnsi"/>
+          <w:b w:val="0"/>
+          <w:bCs w:val="0"/>
+        </w:rPr>
+        <w:t>th</w:t>
+      </w:r>
+      <w:r>
+        <w:rPr>
+          <w:rStyle w:val="Strong"/>
+          <w:rFonts w:asciiTheme="minorHAnsi" w:hAnsiTheme="minorHAnsi" w:cstheme="minorHAnsi"/>
+          <w:b w:val="0"/>
+          <w:bCs w:val="0"/>
+        </w:rPr>
+        <w:t>e stack to be overwritten with this address.</w:t>
+      </w:r>
+    </w:p>
+    <w:p>
+      <w:pPr>
+        <w:pStyle w:val="NormalWeb"/>
+        <w:rPr>
+          <w:rStyle w:val="Strong"/>
+          <w:rFonts w:asciiTheme="minorHAnsi" w:hAnsiTheme="minorHAnsi" w:cstheme="minorHAnsi"/>
+          <w:i/>
+          <w:iCs/>
+        </w:rPr>
+      </w:pPr>
+      <w:r>
+        <w:rPr>
+          <w:rStyle w:val="Strong"/>
+          <w:rFonts w:asciiTheme="minorHAnsi" w:hAnsiTheme="minorHAnsi" w:cstheme="minorHAnsi"/>
+          <w:b w:val="0"/>
+          <w:bCs w:val="0"/>
+        </w:rPr>
+        <w:t xml:space="preserve">Type </w:t>
+      </w:r>
+      <w:proofErr w:type="spellStart"/>
+      <w:r>
+        <w:rPr>
+          <w:rStyle w:val="Strong"/>
+          <w:rFonts w:asciiTheme="minorHAnsi" w:hAnsiTheme="minorHAnsi" w:cstheme="minorHAnsi"/>
+          <w:i/>
+          <w:iCs/>
+        </w:rPr>
+        <w:t>g</w:t>
+      </w:r>
+      <w:r>
+        <w:rPr>
+          <w:rStyle w:val="Strong"/>
+          <w:rFonts w:asciiTheme="minorHAnsi" w:hAnsiTheme="minorHAnsi" w:cstheme="minorHAnsi"/>
+          <w:i/>
+          <w:iCs/>
+        </w:rPr>
+        <w:t>db</w:t>
+      </w:r>
+      <w:proofErr w:type="spellEnd"/>
+      <w:r>
+        <w:rPr>
+          <w:rStyle w:val="Strong"/>
+          <w:rFonts w:asciiTheme="minorHAnsi" w:hAnsiTheme="minorHAnsi" w:cstheme="minorHAnsi"/>
+          <w:i/>
+          <w:iCs/>
+        </w:rPr>
+        <w:t xml:space="preserve"> main</w:t>
+      </w:r>
+    </w:p>
+    <w:p>
+      <w:pPr>
+        <w:pStyle w:val="NormalWeb"/>
+        <w:rPr>
+          <w:rStyle w:val="Strong"/>
+          <w:rFonts w:asciiTheme="minorHAnsi" w:hAnsiTheme="minorHAnsi" w:cstheme="minorHAnsi"/>
+          <w:i/>
+          <w:iCs/>
+        </w:rPr>
+      </w:pPr>
+      <w:r>
+        <w:rPr>
+          <w:rStyle w:val="Strong"/>
+          <w:rFonts w:asciiTheme="minorHAnsi" w:hAnsiTheme="minorHAnsi" w:cstheme="minorHAnsi"/>
+          <w:b w:val="0"/>
+          <w:bCs w:val="0"/>
+        </w:rPr>
+        <w:t xml:space="preserve">Type </w:t>
+      </w:r>
+      <w:proofErr w:type="gramStart"/>
+      <w:r>
+        <w:rPr>
+          <w:rStyle w:val="Strong"/>
+          <w:rFonts w:asciiTheme="minorHAnsi" w:hAnsiTheme="minorHAnsi" w:cstheme="minorHAnsi"/>
+          <w:i/>
+          <w:iCs/>
+        </w:rPr>
+        <w:t>disassemble</w:t>
+      </w:r>
+      <w:proofErr w:type="gramEnd"/>
+      <w:r>
+        <w:rPr>
+          <w:rStyle w:val="Strong"/>
+          <w:rFonts w:asciiTheme="minorHAnsi" w:hAnsiTheme="minorHAnsi" w:cstheme="minorHAnsi"/>
+          <w:i/>
+          <w:iCs/>
+        </w:rPr>
+        <w:t xml:space="preserve"> </w:t>
+      </w:r>
+      <w:proofErr w:type="spellStart"/>
+      <w:r>
+        <w:rPr>
+          <w:rStyle w:val="Strong"/>
+          <w:rFonts w:asciiTheme="minorHAnsi" w:hAnsiTheme="minorHAnsi" w:cstheme="minorHAnsi"/>
+          <w:i/>
+          <w:iCs/>
+        </w:rPr>
+        <w:t>arbitrary_code</w:t>
+      </w:r>
+      <w:proofErr w:type="spellEnd"/>
+    </w:p>
+    <w:p>
+      <w:pPr>
+        <w:pStyle w:val="NormalWeb"/>
+        <w:rPr>
+          <w:rStyle w:val="Strong"/>
+          <w:rFonts w:asciiTheme="minorHAnsi" w:hAnsiTheme="minorHAnsi" w:cstheme="minorHAnsi"/>
+          <w:b w:val="0"/>
+          <w:bCs w:val="0"/>
+        </w:rPr>
+      </w:pPr>
+      <w:r>
+        <w:rPr>
+          <w:rStyle w:val="Strong"/>
+          <w:rFonts w:asciiTheme="minorHAnsi" w:hAnsiTheme="minorHAnsi" w:cstheme="minorHAnsi"/>
+          <w:b w:val="0"/>
+          <w:bCs w:val="0"/>
+        </w:rPr>
+        <w:t xml:space="preserve">What is the address in memory of the first line of the </w:t>
+      </w:r>
+      <w:proofErr w:type="spellStart"/>
+      <w:r>
+        <w:rPr>
+          <w:rStyle w:val="Strong"/>
+          <w:rFonts w:asciiTheme="minorHAnsi" w:hAnsiTheme="minorHAnsi" w:cstheme="minorHAnsi"/>
+          <w:b w:val="0"/>
+          <w:bCs w:val="0"/>
+        </w:rPr>
+        <w:t>arbitrary_code</w:t>
+      </w:r>
+      <w:proofErr w:type="spellEnd"/>
+      <w:r>
+        <w:rPr>
+          <w:rStyle w:val="Strong"/>
+          <w:rFonts w:asciiTheme="minorHAnsi" w:hAnsiTheme="minorHAnsi" w:cstheme="minorHAnsi"/>
+          <w:b w:val="0"/>
+          <w:bCs w:val="0"/>
+        </w:rPr>
+        <w:t xml:space="preserve"> </w:t>
+      </w:r>
+      <w:r>
+        <w:rPr>
+          <w:rStyle w:val="Strong"/>
+          <w:rFonts w:asciiTheme="minorHAnsi" w:hAnsiTheme="minorHAnsi" w:cstheme="minorHAnsi"/>
+          <w:b w:val="0"/>
+          <w:bCs w:val="0"/>
+        </w:rPr>
+        <w:t>function?</w:t>
+      </w:r>
+    </w:p>
+    <w:p>
+      <w:pPr>
+        <w:pStyle w:val="NormalWeb"/>
+        <w:rPr>
+          <w:rStyle w:val="Strong"/>
+          <w:rFonts w:asciiTheme="minorHAnsi" w:hAnsiTheme="minorHAnsi" w:cstheme="minorHAnsi"/>
+          <w:color w:val="7030A0"/>
+        </w:rPr>
+      </w:pPr>
+      <w:r>
+        <w:rPr>
+          <w:rStyle w:val="Strong"/>
+          <w:rFonts w:asciiTheme="minorHAnsi" w:hAnsiTheme="minorHAnsi" w:cstheme="minorHAnsi"/>
+          <w:color w:val="7030A0"/>
+        </w:rPr>
+        <w:t>0x0000000000000878</w:t>
+      </w:r>
+    </w:p>
+    <w:p>
+      <w:pPr>
+        <w:pStyle w:val="NormalWeb"/>
+        <w:rPr>
+          <w:rStyle w:val="Strong"/>
+          <w:rFonts w:asciiTheme="minorHAnsi" w:hAnsiTheme="minorHAnsi" w:cstheme="minorHAnsi"/>
+          <w:b w:val="0"/>
+          <w:bCs w:val="0"/>
+        </w:rPr>
+      </w:pPr>
+      <w:r>
+        <w:rPr>
+          <w:rStyle w:val="Strong"/>
+          <w:rFonts w:asciiTheme="minorHAnsi" w:hAnsiTheme="minorHAnsi" w:cstheme="minorHAnsi"/>
+          <w:b w:val="0"/>
+          <w:bCs w:val="0"/>
+        </w:rPr>
+        <w:t xml:space="preserve">Type </w:t>
+      </w:r>
+      <w:r>
+        <w:rPr>
+          <w:rStyle w:val="Strong"/>
+          <w:rFonts w:asciiTheme="minorHAnsi" w:hAnsiTheme="minorHAnsi" w:cstheme="minorHAnsi"/>
+          <w:i/>
+          <w:iCs/>
+        </w:rPr>
+        <w:t>q</w:t>
+      </w:r>
+      <w:r>
+        <w:rPr>
+          <w:rStyle w:val="Strong"/>
+          <w:rFonts w:asciiTheme="minorHAnsi" w:hAnsiTheme="minorHAnsi" w:cstheme="minorHAnsi"/>
+          <w:b w:val="0"/>
+          <w:bCs w:val="0"/>
+        </w:rPr>
+        <w:t xml:space="preserve"> to exit the </w:t>
+      </w:r>
+      <w:proofErr w:type="gramStart"/>
+      <w:r>
+        <w:rPr>
+          <w:rStyle w:val="Strong"/>
+          <w:rFonts w:asciiTheme="minorHAnsi" w:hAnsiTheme="minorHAnsi" w:cstheme="minorHAnsi"/>
+          <w:b w:val="0"/>
+          <w:bCs w:val="0"/>
+        </w:rPr>
+        <w:t>debugger</w:t>
+      </w:r>
+      <w:proofErr w:type="gramEnd"/>
+    </w:p>
+    <w:p>
+      <w:pPr>
+        <w:pStyle w:val="NormalWeb"/>
+        <w:rPr>
+          <w:rFonts w:asciiTheme="minorHAnsi" w:hAnsiTheme="minorHAnsi" w:cstheme="minorHAnsi"/>
+        </w:rPr>
+      </w:pPr>
+      <w:r>
+        <w:rPr>
+          <w:rStyle w:val="Strong"/>
+          <w:rFonts w:asciiTheme="minorHAnsi" w:hAnsiTheme="minorHAnsi" w:cstheme="minorHAnsi"/>
+          <w:i/>
+          <w:iCs/>
+        </w:rPr>
+        <w:t xml:space="preserve">Task </w:t>
+      </w:r>
+      <w:r>
+        <w:rPr>
+          <w:rStyle w:val="Strong"/>
+          <w:rFonts w:asciiTheme="minorHAnsi" w:hAnsiTheme="minorHAnsi" w:cstheme="minorHAnsi"/>
+          <w:i/>
+          <w:iCs/>
+        </w:rPr>
+        <w:t>5</w:t>
+      </w:r>
+      <w:r>
+        <w:rPr>
+          <w:rStyle w:val="Strong"/>
+          <w:rFonts w:asciiTheme="minorHAnsi" w:hAnsiTheme="minorHAnsi" w:cstheme="minorHAnsi"/>
+          <w:i/>
+          <w:iCs/>
+        </w:rPr>
+        <w:t xml:space="preserve"> - Run main from command line</w:t>
+      </w:r>
+      <w:r>
+        <w:rPr>
+          <w:rStyle w:val="Strong"/>
+          <w:rFonts w:asciiTheme="minorHAnsi" w:hAnsiTheme="minorHAnsi" w:cstheme="minorHAnsi"/>
+          <w:i/>
+          <w:iCs/>
+        </w:rPr>
+        <w:t>, overflow the buffer</w:t>
+      </w:r>
+    </w:p>
+    <w:p>
+      <w:pPr>
+        <w:pStyle w:val="NormalWeb"/>
+        <w:rPr>
+          <w:rFonts w:asciiTheme="minorHAnsi" w:hAnsiTheme="minorHAnsi" w:cstheme="minorHAnsi"/>
+        </w:rPr>
+      </w:pPr>
+      <w:r>
+        <w:rPr>
+          <w:rFonts w:asciiTheme="minorHAnsi" w:hAnsiTheme="minorHAnsi" w:cstheme="minorHAnsi"/>
+        </w:rPr>
+        <w:t>Now we're back at the command line.</w:t>
+      </w:r>
+    </w:p>
+    <w:p>
+      <w:pPr>
+        <w:pStyle w:val="NormalWeb"/>
+        <w:rPr>
+          <w:rFonts w:asciiTheme="minorHAnsi" w:hAnsiTheme="minorHAnsi" w:cstheme="minorHAnsi"/>
+        </w:rPr>
+      </w:pPr>
+      <w:r>
+        <w:rPr>
+          <w:rFonts w:asciiTheme="minorHAnsi" w:hAnsiTheme="minorHAnsi" w:cstheme="minorHAnsi"/>
+        </w:rPr>
+        <w:t>Run the main executable. </w:t>
+      </w:r>
+    </w:p>
+    <w:p>
+      <w:pPr>
+        <w:pStyle w:val="NormalWeb"/>
+        <w:rPr>
+          <w:rFonts w:asciiTheme="minorHAnsi" w:hAnsiTheme="minorHAnsi" w:cstheme="minorHAnsi"/>
+        </w:rPr>
+      </w:pPr>
+      <w:proofErr w:type="gramStart"/>
+      <w:r>
+        <w:rPr>
+          <w:rStyle w:val="Strong"/>
+          <w:rFonts w:asciiTheme="minorHAnsi" w:hAnsiTheme="minorHAnsi" w:cstheme="minorHAnsi"/>
+          <w:i/>
+          <w:iCs/>
+        </w:rPr>
+        <w:t>./</w:t>
+      </w:r>
+      <w:proofErr w:type="gramEnd"/>
+      <w:r>
+        <w:rPr>
+          <w:rStyle w:val="Strong"/>
+          <w:rFonts w:asciiTheme="minorHAnsi" w:hAnsiTheme="minorHAnsi" w:cstheme="minorHAnsi"/>
+          <w:i/>
+          <w:iCs/>
+        </w:rPr>
+        <w:t>main</w:t>
+      </w:r>
+    </w:p>
+    <w:p>
+      <w:pPr>
+        <w:pStyle w:val="NormalWeb"/>
+        <w:rPr>
+          <w:rFonts w:asciiTheme="minorHAnsi" w:hAnsiTheme="minorHAnsi" w:cstheme="minorHAnsi"/>
+        </w:rPr>
+      </w:pPr>
+      <w:r>
+        <w:rPr>
+          <w:rFonts w:asciiTheme="minorHAnsi" w:hAnsiTheme="minorHAnsi" w:cstheme="minorHAnsi"/>
+          <w:color w:val="000000" w:themeColor="text1"/>
+        </w:rPr>
+        <w:t>Provide input that is 20 characters</w:t>
+      </w:r>
+      <w:r>
+        <w:rPr>
+          <w:rFonts w:asciiTheme="minorHAnsi" w:hAnsiTheme="minorHAnsi" w:cstheme="minorHAnsi"/>
+          <w:color w:val="000000" w:themeColor="text1"/>
+        </w:rPr>
+        <w:t xml:space="preserve">.  </w:t>
+      </w:r>
+      <w:r>
+        <w:rPr>
+          <w:rFonts w:asciiTheme="minorHAnsi" w:hAnsiTheme="minorHAnsi" w:cstheme="minorHAnsi"/>
+        </w:rPr>
+        <w:t xml:space="preserve">What happens?  </w:t>
+      </w:r>
+    </w:p>
+    <w:p>
+      <w:pPr>
+        <w:pStyle w:val="NormalWeb"/>
+        <w:rPr>
+          <w:rFonts w:asciiTheme="minorHAnsi" w:hAnsiTheme="minorHAnsi" w:cstheme="minorHAnsi"/>
+          <w:b/>
+          <w:bCs/>
+          <w:color w:val="7030A0"/>
+        </w:rPr>
+      </w:pPr>
+      <w:r>
+        <w:rPr>
+          <w:rFonts w:asciiTheme="minorHAnsi" w:hAnsiTheme="minorHAnsi" w:cstheme="minorHAnsi"/>
+          <w:b/>
+          <w:bCs/>
+          <w:color w:val="7030A0"/>
+        </w:rPr>
+        <w:t>Segmentation fault</w:t>
+      </w:r>
+    </w:p>
+    <w:p>
+      <w:pPr>
+        <w:pStyle w:val="NormalWeb"/>
+        <w:rPr>
+          <w:rFonts w:asciiTheme="minorHAnsi" w:hAnsiTheme="minorHAnsi" w:cstheme="minorHAnsi"/>
+        </w:rPr>
+      </w:pPr>
+      <w:r>
+        <w:rPr>
+          <w:rFonts w:asciiTheme="minorHAnsi" w:hAnsiTheme="minorHAnsi" w:cstheme="minorHAnsi"/>
+        </w:rPr>
         <w:lastRenderedPageBreak/>
-        <w:t>What is the result?  Why did this happen?</w:t>
-      </w:r>
-    </w:p>
-    <w:p>
-      <w:pPr>
-        <w:pStyle w:val="NormalWeb"/>
-        <w:rPr>
-          <w:rStyle w:val="Strong"/>
-          <w:rFonts w:asciiTheme="minorHAnsi" w:hAnsiTheme="minorHAnsi" w:cstheme="minorHAnsi"/>
-          <w:i/>
-          <w:iCs/>
+        <w:t>Provide a screen shot with your name somewhere in the screen shot, the command to run main, and the result.</w:t>
+      </w:r>
+    </w:p>
+    <w:p>
+      <w:pPr>
+        <w:pStyle w:val="NormalWeb"/>
+        <w:rPr>
+          <w:rFonts w:asciiTheme="minorHAnsi" w:hAnsiTheme="minorHAnsi" w:cstheme="minorHAnsi"/>
+        </w:rPr>
+      </w:pPr>
+      <w:r>
+        <w:rPr>
+          <w:noProof/>
+        </w:rPr>
+        <w:drawing>
+          <wp:inline distT="0" distB="0" distL="0" distR="0" wp14:anchorId="34706B40" wp14:editId="57CF47FF">
+            <wp:extent cx="4819650" cy="3228975"/>
+            <wp:effectExtent l="0" t="0" r="0" b="9525"/>
+            <wp:docPr id="973123787" name="Picture 1" descr="A screenshot of a computer program&#10;&#10;Description automatically generated"/>
+            <wp:cNvGraphicFramePr>
+              <a:graphicFrameLocks xmlns:a="http://schemas.openxmlformats.org/drawingml/2006/main" noChangeAspect="1"/>
+            </wp:cNvGraphicFramePr>
+            <a:graphic xmlns:a="http://schemas.openxmlformats.org/drawingml/2006/main">
+              <a:graphicData uri="http://schemas.openxmlformats.org/drawingml/2006/picture">
+                <pic:pic xmlns:pic="http://schemas.openxmlformats.org/drawingml/2006/picture">
+                  <pic:nvPicPr>
+                    <pic:cNvPr id="973123787" name="Picture 1" descr="A screenshot of a computer program&#10;&#10;Description automatically generated"/>
+                    <pic:cNvPicPr/>
+                  </pic:nvPicPr>
+                  <pic:blipFill>
+                    <a:blip r:embed="rId6"/>
+                    <a:stretch>
+                      <a:fillRect/>
+                    </a:stretch>
+                  </pic:blipFill>
+                  <pic:spPr>
+                    <a:xfrm>
+                      <a:off x="0" y="0"/>
+                      <a:ext cx="4819650" cy="3228975"/>
+                    </a:xfrm>
+                    <a:prstGeom prst="rect">
+                      <a:avLst/>
+                    </a:prstGeom>
+                  </pic:spPr>
+                </pic:pic>
+              </a:graphicData>
+            </a:graphic>
+          </wp:inline>
+        </w:drawing>
+      </w:r>
+    </w:p>
+    <w:p>
+      <w:pPr>
+        <w:pStyle w:val="NormalWeb"/>
+        <w:rPr>
+          <w:rFonts w:asciiTheme="minorHAnsi" w:hAnsiTheme="minorHAnsi" w:cstheme="minorHAnsi"/>
+        </w:rPr>
+      </w:pPr>
+      <w:r>
+        <w:rPr>
+          <w:rStyle w:val="Strong"/>
+          <w:rFonts w:asciiTheme="minorHAnsi" w:hAnsiTheme="minorHAnsi" w:cstheme="minorHAnsi"/>
+          <w:i/>
+          <w:iCs/>
+        </w:rPr>
+        <w:t xml:space="preserve">Task </w:t>
+      </w:r>
+      <w:r>
+        <w:rPr>
+          <w:rStyle w:val="Strong"/>
+          <w:rFonts w:asciiTheme="minorHAnsi" w:hAnsiTheme="minorHAnsi" w:cstheme="minorHAnsi"/>
+          <w:i/>
+          <w:iCs/>
+        </w:rPr>
+        <w:t>6</w:t>
+      </w:r>
+      <w:r>
+        <w:rPr>
+          <w:rStyle w:val="Strong"/>
+          <w:rFonts w:asciiTheme="minorHAnsi" w:hAnsiTheme="minorHAnsi" w:cstheme="minorHAnsi"/>
+          <w:i/>
+          <w:iCs/>
+        </w:rPr>
+        <w:t xml:space="preserve"> - Run main from command line, craft input to main to execute </w:t>
+      </w:r>
+      <w:proofErr w:type="spellStart"/>
+      <w:r>
+        <w:rPr>
+          <w:rStyle w:val="Strong"/>
+          <w:rFonts w:asciiTheme="minorHAnsi" w:hAnsiTheme="minorHAnsi" w:cstheme="minorHAnsi"/>
+          <w:i/>
+          <w:iCs/>
+        </w:rPr>
+        <w:t>arbitrary_code</w:t>
+      </w:r>
+      <w:proofErr w:type="spellEnd"/>
+      <w:r>
+        <w:rPr>
+          <w:rStyle w:val="Strong"/>
+          <w:rFonts w:asciiTheme="minorHAnsi" w:hAnsiTheme="minorHAnsi" w:cstheme="minorHAnsi"/>
+          <w:i/>
+          <w:iCs/>
+        </w:rPr>
+        <w:t xml:space="preserve"> function</w:t>
+      </w:r>
+    </w:p>
+    <w:p>
+      <w:pPr>
+        <w:pStyle w:val="NormalWeb"/>
+        <w:rPr>
+          <w:rFonts w:asciiTheme="minorHAnsi" w:hAnsiTheme="minorHAnsi" w:cstheme="minorHAnsi"/>
+        </w:rPr>
+      </w:pPr>
+      <w:r>
+        <w:rPr>
+          <w:rFonts w:asciiTheme="minorHAnsi" w:hAnsiTheme="minorHAnsi" w:cstheme="minorHAnsi"/>
+        </w:rPr>
+        <w:t>W</w:t>
+      </w:r>
+      <w:r>
+        <w:rPr>
+          <w:rFonts w:asciiTheme="minorHAnsi" w:hAnsiTheme="minorHAnsi" w:cstheme="minorHAnsi"/>
+        </w:rPr>
+        <w:t>e're going to have the program jump to our arbitrary code function.</w:t>
+      </w:r>
+    </w:p>
+    <w:p>
+      <w:pPr>
+        <w:pStyle w:val="NormalWeb"/>
+        <w:rPr>
+          <w:rFonts w:asciiTheme="minorHAnsi" w:hAnsiTheme="minorHAnsi" w:cstheme="minorHAnsi"/>
         </w:rPr>
       </w:pPr>
       <w:r>
@@ -4335,56 +5398,7 @@
           <w:i/>
           <w:iCs/>
         </w:rPr>
-        <w:t>q</w:t>
-      </w:r>
-    </w:p>
-    <w:p>
-      <w:pPr>
-        <w:pStyle w:val="NormalWeb"/>
-        <w:rPr>
-          <w:rStyle w:val="Strong"/>
-          <w:rFonts w:asciiTheme="minorHAnsi" w:hAnsiTheme="minorHAnsi" w:cstheme="minorHAnsi"/>
-          <w:i/>
-          <w:iCs/>
-        </w:rPr>
-      </w:pPr>
-      <w:r>
-        <w:rPr>
-          <w:rStyle w:val="Strong"/>
-          <w:rFonts w:asciiTheme="minorHAnsi" w:hAnsiTheme="minorHAnsi" w:cstheme="minorHAnsi"/>
-          <w:b w:val="0"/>
-          <w:bCs w:val="0"/>
-        </w:rPr>
-        <w:t xml:space="preserve">Type </w:t>
-      </w:r>
-      <w:r>
-        <w:rPr>
-          <w:rStyle w:val="Strong"/>
-          <w:rFonts w:asciiTheme="minorHAnsi" w:hAnsiTheme="minorHAnsi" w:cstheme="minorHAnsi"/>
-          <w:i/>
-          <w:iCs/>
-        </w:rPr>
-        <w:t>y</w:t>
-      </w:r>
-    </w:p>
-    <w:p>
-      <w:pPr>
-        <w:pStyle w:val="NormalWeb"/>
-        <w:rPr>
-          <w:rStyle w:val="Strong"/>
-          <w:rFonts w:asciiTheme="minorHAnsi" w:hAnsiTheme="minorHAnsi" w:cstheme="minorHAnsi"/>
-          <w:i/>
-          <w:iCs/>
-        </w:rPr>
-      </w:pPr>
-      <w:r>
-        <w:rPr>
-          <w:rStyle w:val="Strong"/>
-          <w:rFonts w:asciiTheme="minorHAnsi" w:hAnsiTheme="minorHAnsi" w:cstheme="minorHAnsi"/>
-          <w:i/>
-          <w:iCs/>
-        </w:rPr>
-        <w:t xml:space="preserve">Task 4 – record address for </w:t>
+        <w:t>echo 0 &gt; /proc/sys/kernel/</w:t>
       </w:r>
       <w:proofErr w:type="spellStart"/>
       <w:r>
@@ -4394,407 +5408,303 @@
           <w:i/>
           <w:iCs/>
         </w:rPr>
+        <w:t>randomize_va_space</w:t>
+      </w:r>
+      <w:proofErr w:type="spellEnd"/>
+    </w:p>
+    <w:p>
+      <w:pPr>
+        <w:pStyle w:val="NormalWeb"/>
+        <w:rPr>
+          <w:rFonts w:asciiTheme="minorHAnsi" w:hAnsiTheme="minorHAnsi" w:cstheme="minorHAnsi"/>
+        </w:rPr>
+      </w:pPr>
+      <w:r>
+        <w:rPr>
+          <w:rFonts w:asciiTheme="minorHAnsi" w:hAnsiTheme="minorHAnsi" w:cstheme="minorHAnsi"/>
+        </w:rPr>
+        <w:t xml:space="preserve">This command turns off ASLR.  Research this and describe what it is and why we need to do this to make </w:t>
+      </w:r>
+      <w:proofErr w:type="spellStart"/>
+      <w:r>
+        <w:rPr>
+          <w:rFonts w:asciiTheme="minorHAnsi" w:hAnsiTheme="minorHAnsi" w:cstheme="minorHAnsi"/>
+        </w:rPr>
         <w:t>arbitrary_code</w:t>
       </w:r>
       <w:proofErr w:type="spellEnd"/>
       <w:r>
         <w:rPr>
-          <w:rStyle w:val="Strong"/>
-          <w:rFonts w:asciiTheme="minorHAnsi" w:hAnsiTheme="minorHAnsi" w:cstheme="minorHAnsi"/>
-          <w:i/>
-          <w:iCs/>
-        </w:rPr>
-        <w:t xml:space="preserve"> function</w:t>
-      </w:r>
-    </w:p>
-    <w:p>
-      <w:pPr>
-        <w:pStyle w:val="NormalWeb"/>
-        <w:rPr>
-          <w:rStyle w:val="Strong"/>
-          <w:rFonts w:asciiTheme="minorHAnsi" w:hAnsiTheme="minorHAnsi" w:cstheme="minorHAnsi"/>
-          <w:b w:val="0"/>
-          <w:bCs w:val="0"/>
-        </w:rPr>
-      </w:pPr>
-      <w:r>
-        <w:rPr>
-          <w:rStyle w:val="Strong"/>
-          <w:rFonts w:asciiTheme="minorHAnsi" w:hAnsiTheme="minorHAnsi" w:cstheme="minorHAnsi"/>
-          <w:b w:val="0"/>
-          <w:bCs w:val="0"/>
-        </w:rPr>
-        <w:t xml:space="preserve">Now we are going to record the starting address for the </w:t>
+          <w:rFonts w:asciiTheme="minorHAnsi" w:hAnsiTheme="minorHAnsi" w:cstheme="minorHAnsi"/>
+        </w:rPr>
+        <w:t xml:space="preserve"> function run.</w:t>
+      </w:r>
+    </w:p>
+    <w:p>
+      <w:pPr>
+        <w:pStyle w:val="NormalWeb"/>
+        <w:rPr>
+          <w:rFonts w:asciiTheme="minorHAnsi" w:hAnsiTheme="minorHAnsi" w:cstheme="minorHAnsi"/>
+          <w:b/>
+          <w:bCs/>
+          <w:color w:val="7030A0"/>
+        </w:rPr>
+      </w:pPr>
+      <w:r>
+        <w:rPr>
+          <w:rFonts w:asciiTheme="minorHAnsi" w:hAnsiTheme="minorHAnsi" w:cstheme="minorHAnsi"/>
+          <w:b/>
+          <w:bCs/>
+          <w:color w:val="7030A0"/>
+        </w:rPr>
+        <w:t>ASLR randomizes the location of memory segments to make it more difficult to execute buffer overflow attacks. It makes it harder for attackers to know where in memory an executable is stored. We need to turn this off as we are trying to do the exact thing it’s designed to guard against, use a buffer overflow attack to have the program overwrite memory with the address of an executable.</w:t>
+      </w:r>
+    </w:p>
+    <w:p>
+      <w:pPr>
+        <w:pStyle w:val="NormalWeb"/>
+        <w:rPr>
+          <w:rFonts w:asciiTheme="minorHAnsi" w:hAnsiTheme="minorHAnsi" w:cstheme="minorHAnsi"/>
+        </w:rPr>
+      </w:pPr>
+      <w:r>
+        <w:rPr>
+          <w:rFonts w:asciiTheme="minorHAnsi" w:hAnsiTheme="minorHAnsi" w:cstheme="minorHAnsi"/>
+        </w:rPr>
+        <w:t xml:space="preserve">Now we will put an address into the buffer.  We need to send </w:t>
       </w:r>
       <w:proofErr w:type="spellStart"/>
       <w:r>
         <w:rPr>
-          <w:rStyle w:val="Strong"/>
-          <w:rFonts w:asciiTheme="minorHAnsi" w:hAnsiTheme="minorHAnsi" w:cstheme="minorHAnsi"/>
-          <w:b w:val="0"/>
-          <w:bCs w:val="0"/>
+          <w:rFonts w:asciiTheme="minorHAnsi" w:hAnsiTheme="minorHAnsi" w:cstheme="minorHAnsi"/>
+        </w:rPr>
+        <w:t>hex</w:t>
+      </w:r>
+      <w:proofErr w:type="spellEnd"/>
+      <w:r>
+        <w:rPr>
+          <w:rFonts w:asciiTheme="minorHAnsi" w:hAnsiTheme="minorHAnsi" w:cstheme="minorHAnsi"/>
+        </w:rPr>
+        <w:t xml:space="preserve"> characters.  Do this with a command like this:</w:t>
+      </w:r>
+    </w:p>
+    <w:p>
+      <w:pPr>
+        <w:pStyle w:val="NormalWeb"/>
+        <w:rPr>
+          <w:rFonts w:asciiTheme="minorHAnsi" w:hAnsiTheme="minorHAnsi" w:cstheme="minorHAnsi"/>
+        </w:rPr>
+      </w:pPr>
+      <w:r>
+        <w:rPr>
+          <w:rStyle w:val="Strong"/>
+          <w:rFonts w:asciiTheme="minorHAnsi" w:hAnsiTheme="minorHAnsi" w:cstheme="minorHAnsi"/>
+          <w:i/>
+          <w:iCs/>
+        </w:rPr>
+        <w:t>echo -e "ABCDEFGHIJKLMNOP\x</w:t>
+      </w:r>
+      <w:r>
+        <w:rPr>
+          <w:rStyle w:val="Strong"/>
+          <w:rFonts w:asciiTheme="minorHAnsi" w:hAnsiTheme="minorHAnsi" w:cstheme="minorHAnsi"/>
+          <w:i/>
+          <w:iCs/>
+        </w:rPr>
+        <w:t>7</w:t>
+      </w:r>
+      <w:r>
+        <w:rPr>
+          <w:rStyle w:val="Strong"/>
+          <w:rFonts w:asciiTheme="minorHAnsi" w:hAnsiTheme="minorHAnsi" w:cstheme="minorHAnsi"/>
+          <w:i/>
+          <w:iCs/>
+        </w:rPr>
+        <w:t>8\x</w:t>
+      </w:r>
+      <w:r>
+        <w:rPr>
+          <w:rStyle w:val="Strong"/>
+          <w:rFonts w:asciiTheme="minorHAnsi" w:hAnsiTheme="minorHAnsi" w:cstheme="minorHAnsi"/>
+          <w:i/>
+          <w:iCs/>
+        </w:rPr>
+        <w:t>a8</w:t>
+      </w:r>
+      <w:r>
+        <w:rPr>
+          <w:rStyle w:val="Strong"/>
+          <w:rFonts w:asciiTheme="minorHAnsi" w:hAnsiTheme="minorHAnsi" w:cstheme="minorHAnsi"/>
+          <w:i/>
+          <w:iCs/>
+        </w:rPr>
+        <w:t>\</w:t>
+      </w:r>
+      <w:proofErr w:type="spellStart"/>
+      <w:r>
+        <w:rPr>
+          <w:rStyle w:val="Strong"/>
+          <w:rFonts w:asciiTheme="minorHAnsi" w:hAnsiTheme="minorHAnsi" w:cstheme="minorHAnsi"/>
+          <w:i/>
+          <w:iCs/>
+        </w:rPr>
+        <w:t>xaa</w:t>
+      </w:r>
+      <w:proofErr w:type="spellEnd"/>
+      <w:r>
+        <w:rPr>
+          <w:rStyle w:val="Strong"/>
+          <w:rFonts w:asciiTheme="minorHAnsi" w:hAnsiTheme="minorHAnsi" w:cstheme="minorHAnsi"/>
+          <w:i/>
+          <w:iCs/>
+        </w:rPr>
+        <w:t>\</w:t>
+      </w:r>
+      <w:proofErr w:type="spellStart"/>
+      <w:r>
+        <w:rPr>
+          <w:rStyle w:val="Strong"/>
+          <w:rFonts w:asciiTheme="minorHAnsi" w:hAnsiTheme="minorHAnsi" w:cstheme="minorHAnsi"/>
+          <w:i/>
+          <w:iCs/>
+        </w:rPr>
+        <w:t>xaa</w:t>
+      </w:r>
+      <w:proofErr w:type="spellEnd"/>
+      <w:r>
+        <w:rPr>
+          <w:rStyle w:val="Strong"/>
+          <w:rFonts w:asciiTheme="minorHAnsi" w:hAnsiTheme="minorHAnsi" w:cstheme="minorHAnsi"/>
+          <w:i/>
+          <w:iCs/>
+        </w:rPr>
+        <w:t>\</w:t>
+      </w:r>
+      <w:proofErr w:type="spellStart"/>
+      <w:r>
+        <w:rPr>
+          <w:rStyle w:val="Strong"/>
+          <w:rFonts w:asciiTheme="minorHAnsi" w:hAnsiTheme="minorHAnsi" w:cstheme="minorHAnsi"/>
+          <w:i/>
+          <w:iCs/>
+        </w:rPr>
+        <w:t>xaa</w:t>
+      </w:r>
+      <w:proofErr w:type="spellEnd"/>
+      <w:r>
+        <w:rPr>
+          <w:rStyle w:val="Strong"/>
+          <w:rFonts w:asciiTheme="minorHAnsi" w:hAnsiTheme="minorHAnsi" w:cstheme="minorHAnsi"/>
+          <w:i/>
+          <w:iCs/>
+        </w:rPr>
+        <w:t>\</w:t>
+      </w:r>
+      <w:proofErr w:type="spellStart"/>
+      <w:r>
+        <w:rPr>
+          <w:rStyle w:val="Strong"/>
+          <w:rFonts w:asciiTheme="minorHAnsi" w:hAnsiTheme="minorHAnsi" w:cstheme="minorHAnsi"/>
+          <w:i/>
+          <w:iCs/>
+        </w:rPr>
+        <w:t>xaa</w:t>
+      </w:r>
+      <w:proofErr w:type="spellEnd"/>
+      <w:r>
+        <w:rPr>
+          <w:rStyle w:val="Strong"/>
+          <w:rFonts w:asciiTheme="minorHAnsi" w:hAnsiTheme="minorHAnsi" w:cstheme="minorHAnsi"/>
+          <w:i/>
+          <w:iCs/>
+        </w:rPr>
+        <w:t xml:space="preserve">" </w:t>
+      </w:r>
+      <w:proofErr w:type="gramStart"/>
+      <w:r>
+        <w:rPr>
+          <w:rStyle w:val="Strong"/>
+          <w:rFonts w:asciiTheme="minorHAnsi" w:hAnsiTheme="minorHAnsi" w:cstheme="minorHAnsi"/>
+          <w:i/>
+          <w:iCs/>
+        </w:rPr>
+        <w:t>| .</w:t>
+      </w:r>
+      <w:proofErr w:type="gramEnd"/>
+      <w:r>
+        <w:rPr>
+          <w:rStyle w:val="Strong"/>
+          <w:rFonts w:asciiTheme="minorHAnsi" w:hAnsiTheme="minorHAnsi" w:cstheme="minorHAnsi"/>
+          <w:i/>
+          <w:iCs/>
+        </w:rPr>
+        <w:t>/main</w:t>
+      </w:r>
+    </w:p>
+    <w:p>
+      <w:pPr>
+        <w:pStyle w:val="NormalWeb"/>
+        <w:rPr>
+          <w:rFonts w:asciiTheme="minorHAnsi" w:hAnsiTheme="minorHAnsi" w:cstheme="minorHAnsi"/>
+        </w:rPr>
+      </w:pPr>
+      <w:r>
+        <w:rPr>
+          <w:rFonts w:asciiTheme="minorHAnsi" w:hAnsiTheme="minorHAnsi" w:cstheme="minorHAnsi"/>
+        </w:rPr>
+        <w:t xml:space="preserve">This pipes input to your program.  The \x indicates a hex byte is coming.  Craft your input so it goes to the address for </w:t>
+      </w:r>
+      <w:proofErr w:type="spellStart"/>
+      <w:r>
+        <w:rPr>
+          <w:rFonts w:asciiTheme="minorHAnsi" w:hAnsiTheme="minorHAnsi" w:cstheme="minorHAnsi"/>
         </w:rPr>
         <w:t>arbitrary_code</w:t>
       </w:r>
       <w:proofErr w:type="spellEnd"/>
       <w:r>
         <w:rPr>
-          <w:rStyle w:val="Strong"/>
-          <w:rFonts w:asciiTheme="minorHAnsi" w:hAnsiTheme="minorHAnsi" w:cstheme="minorHAnsi"/>
-          <w:b w:val="0"/>
-          <w:bCs w:val="0"/>
-        </w:rPr>
-        <w:t xml:space="preserve"> function.  We are going to craft a buffer overflow attack that causes the </w:t>
-      </w:r>
-      <w:r>
-        <w:rPr>
-          <w:rStyle w:val="Strong"/>
-          <w:rFonts w:asciiTheme="minorHAnsi" w:hAnsiTheme="minorHAnsi" w:cstheme="minorHAnsi"/>
-          <w:b w:val="0"/>
-          <w:bCs w:val="0"/>
-        </w:rPr>
-        <w:t>x</w:t>
-      </w:r>
-      <w:r>
-        <w:rPr>
-          <w:rStyle w:val="Strong"/>
-          <w:rFonts w:asciiTheme="minorHAnsi" w:hAnsiTheme="minorHAnsi" w:cstheme="minorHAnsi"/>
-          <w:b w:val="0"/>
-          <w:bCs w:val="0"/>
-        </w:rPr>
-        <w:t xml:space="preserve">30 value that main saved to </w:t>
-      </w:r>
-      <w:r>
-        <w:rPr>
-          <w:rStyle w:val="Strong"/>
-          <w:rFonts w:asciiTheme="minorHAnsi" w:hAnsiTheme="minorHAnsi" w:cstheme="minorHAnsi"/>
-          <w:b w:val="0"/>
-          <w:bCs w:val="0"/>
-        </w:rPr>
-        <w:t>th</w:t>
-      </w:r>
-      <w:r>
-        <w:rPr>
-          <w:rStyle w:val="Strong"/>
-          <w:rFonts w:asciiTheme="minorHAnsi" w:hAnsiTheme="minorHAnsi" w:cstheme="minorHAnsi"/>
-          <w:b w:val="0"/>
-          <w:bCs w:val="0"/>
-        </w:rPr>
-        <w:t>e stack to be overwritten with this address.</w:t>
-      </w:r>
-    </w:p>
-    <w:p>
-      <w:pPr>
-        <w:pStyle w:val="NormalWeb"/>
-        <w:rPr>
-          <w:rStyle w:val="Strong"/>
-          <w:rFonts w:asciiTheme="minorHAnsi" w:hAnsiTheme="minorHAnsi" w:cstheme="minorHAnsi"/>
-          <w:i/>
-          <w:iCs/>
-        </w:rPr>
-      </w:pPr>
-      <w:r>
-        <w:rPr>
-          <w:rStyle w:val="Strong"/>
-          <w:rFonts w:asciiTheme="minorHAnsi" w:hAnsiTheme="minorHAnsi" w:cstheme="minorHAnsi"/>
-          <w:b w:val="0"/>
-          <w:bCs w:val="0"/>
-        </w:rPr>
-        <w:t xml:space="preserve">Type </w:t>
-      </w:r>
-      <w:proofErr w:type="spellStart"/>
-      <w:r>
-        <w:rPr>
-          <w:rStyle w:val="Strong"/>
-          <w:rFonts w:asciiTheme="minorHAnsi" w:hAnsiTheme="minorHAnsi" w:cstheme="minorHAnsi"/>
-          <w:i/>
-          <w:iCs/>
-        </w:rPr>
-        <w:t>g</w:t>
-      </w:r>
-      <w:r>
-        <w:rPr>
-          <w:rStyle w:val="Strong"/>
-          <w:rFonts w:asciiTheme="minorHAnsi" w:hAnsiTheme="minorHAnsi" w:cstheme="minorHAnsi"/>
-          <w:i/>
-          <w:iCs/>
-        </w:rPr>
-        <w:t>db</w:t>
-      </w:r>
-      <w:proofErr w:type="spellEnd"/>
-      <w:r>
-        <w:rPr>
-          <w:rStyle w:val="Strong"/>
-          <w:rFonts w:asciiTheme="minorHAnsi" w:hAnsiTheme="minorHAnsi" w:cstheme="minorHAnsi"/>
-          <w:i/>
-          <w:iCs/>
-        </w:rPr>
-        <w:t xml:space="preserve"> main</w:t>
-      </w:r>
-    </w:p>
-    <w:p>
-      <w:pPr>
-        <w:pStyle w:val="NormalWeb"/>
-        <w:rPr>
-          <w:rStyle w:val="Strong"/>
-          <w:rFonts w:asciiTheme="minorHAnsi" w:hAnsiTheme="minorHAnsi" w:cstheme="minorHAnsi"/>
-          <w:i/>
-          <w:iCs/>
-        </w:rPr>
-      </w:pPr>
-      <w:r>
-        <w:rPr>
-          <w:rStyle w:val="Strong"/>
-          <w:rFonts w:asciiTheme="minorHAnsi" w:hAnsiTheme="minorHAnsi" w:cstheme="minorHAnsi"/>
-          <w:b w:val="0"/>
-          <w:bCs w:val="0"/>
-        </w:rPr>
-        <w:t xml:space="preserve">Type </w:t>
-      </w:r>
-      <w:proofErr w:type="gramStart"/>
-      <w:r>
-        <w:rPr>
-          <w:rStyle w:val="Strong"/>
-          <w:rFonts w:asciiTheme="minorHAnsi" w:hAnsiTheme="minorHAnsi" w:cstheme="minorHAnsi"/>
-          <w:i/>
-          <w:iCs/>
-        </w:rPr>
-        <w:t>disassemble</w:t>
-      </w:r>
-      <w:proofErr w:type="gramEnd"/>
-      <w:r>
-        <w:rPr>
-          <w:rStyle w:val="Strong"/>
-          <w:rFonts w:asciiTheme="minorHAnsi" w:hAnsiTheme="minorHAnsi" w:cstheme="minorHAnsi"/>
-          <w:i/>
-          <w:iCs/>
-        </w:rPr>
-        <w:t xml:space="preserve"> </w:t>
-      </w:r>
-      <w:proofErr w:type="spellStart"/>
-      <w:r>
-        <w:rPr>
-          <w:rStyle w:val="Strong"/>
-          <w:rFonts w:asciiTheme="minorHAnsi" w:hAnsiTheme="minorHAnsi" w:cstheme="minorHAnsi"/>
-          <w:i/>
-          <w:iCs/>
-        </w:rPr>
-        <w:t>arbitrary_code</w:t>
-      </w:r>
-      <w:proofErr w:type="spellEnd"/>
-    </w:p>
-    <w:p>
-      <w:pPr>
-        <w:pStyle w:val="NormalWeb"/>
-        <w:rPr>
-          <w:rStyle w:val="Strong"/>
-          <w:rFonts w:asciiTheme="minorHAnsi" w:hAnsiTheme="minorHAnsi" w:cstheme="minorHAnsi"/>
-          <w:b w:val="0"/>
-          <w:bCs w:val="0"/>
-        </w:rPr>
-      </w:pPr>
-      <w:r>
-        <w:rPr>
-          <w:rStyle w:val="Strong"/>
-          <w:rFonts w:asciiTheme="minorHAnsi" w:hAnsiTheme="minorHAnsi" w:cstheme="minorHAnsi"/>
-          <w:b w:val="0"/>
-          <w:bCs w:val="0"/>
-        </w:rPr>
-        <w:t xml:space="preserve">What is the address in memory of the first line of the </w:t>
-      </w:r>
-      <w:proofErr w:type="spellStart"/>
-      <w:r>
-        <w:rPr>
-          <w:rStyle w:val="Strong"/>
-          <w:rFonts w:asciiTheme="minorHAnsi" w:hAnsiTheme="minorHAnsi" w:cstheme="minorHAnsi"/>
-          <w:b w:val="0"/>
-          <w:bCs w:val="0"/>
-        </w:rPr>
-        <w:t>arbitrary_code</w:t>
-      </w:r>
-      <w:proofErr w:type="spellEnd"/>
-      <w:r>
-        <w:rPr>
-          <w:rStyle w:val="Strong"/>
-          <w:rFonts w:asciiTheme="minorHAnsi" w:hAnsiTheme="minorHAnsi" w:cstheme="minorHAnsi"/>
-          <w:b w:val="0"/>
-          <w:bCs w:val="0"/>
-        </w:rPr>
-        <w:t xml:space="preserve"> </w:t>
-      </w:r>
-      <w:r>
-        <w:rPr>
-          <w:rStyle w:val="Strong"/>
-          <w:rFonts w:asciiTheme="minorHAnsi" w:hAnsiTheme="minorHAnsi" w:cstheme="minorHAnsi"/>
-          <w:b w:val="0"/>
-          <w:bCs w:val="0"/>
-        </w:rPr>
-        <w:t>function?</w:t>
-      </w:r>
-    </w:p>
-    <w:p>
-      <w:pPr>
-        <w:pStyle w:val="NormalWeb"/>
-        <w:rPr>
-          <w:rStyle w:val="Strong"/>
-          <w:rFonts w:asciiTheme="minorHAnsi" w:hAnsiTheme="minorHAnsi" w:cstheme="minorHAnsi"/>
-          <w:b w:val="0"/>
-          <w:bCs w:val="0"/>
-        </w:rPr>
-      </w:pPr>
-      <w:r>
-        <w:rPr>
-          <w:rStyle w:val="Strong"/>
-          <w:rFonts w:asciiTheme="minorHAnsi" w:hAnsiTheme="minorHAnsi" w:cstheme="minorHAnsi"/>
-          <w:b w:val="0"/>
-          <w:bCs w:val="0"/>
-        </w:rPr>
-        <w:t xml:space="preserve">Type </w:t>
-      </w:r>
-      <w:r>
-        <w:rPr>
-          <w:rStyle w:val="Strong"/>
-          <w:rFonts w:asciiTheme="minorHAnsi" w:hAnsiTheme="minorHAnsi" w:cstheme="minorHAnsi"/>
-          <w:i/>
-          <w:iCs/>
-        </w:rPr>
-        <w:t>q</w:t>
-      </w:r>
-      <w:r>
-        <w:rPr>
-          <w:rStyle w:val="Strong"/>
-          <w:rFonts w:asciiTheme="minorHAnsi" w:hAnsiTheme="minorHAnsi" w:cstheme="minorHAnsi"/>
-          <w:b w:val="0"/>
-          <w:bCs w:val="0"/>
-        </w:rPr>
-        <w:t xml:space="preserve"> to exit the debugger</w:t>
-      </w:r>
-    </w:p>
-    <w:p>
-      <w:pPr>
-        <w:pStyle w:val="NormalWeb"/>
-        <w:rPr>
-          <w:rFonts w:asciiTheme="minorHAnsi" w:hAnsiTheme="minorHAnsi" w:cstheme="minorHAnsi"/>
-        </w:rPr>
-      </w:pPr>
-      <w:r>
-        <w:rPr>
-          <w:rStyle w:val="Strong"/>
-          <w:rFonts w:asciiTheme="minorHAnsi" w:hAnsiTheme="minorHAnsi" w:cstheme="minorHAnsi"/>
-          <w:i/>
-          <w:iCs/>
-        </w:rPr>
-        <w:t xml:space="preserve">Task </w:t>
-      </w:r>
-      <w:r>
-        <w:rPr>
-          <w:rStyle w:val="Strong"/>
-          <w:rFonts w:asciiTheme="minorHAnsi" w:hAnsiTheme="minorHAnsi" w:cstheme="minorHAnsi"/>
-          <w:i/>
-          <w:iCs/>
-        </w:rPr>
-        <w:t>5</w:t>
-      </w:r>
-      <w:r>
-        <w:rPr>
-          <w:rStyle w:val="Strong"/>
-          <w:rFonts w:asciiTheme="minorHAnsi" w:hAnsiTheme="minorHAnsi" w:cstheme="minorHAnsi"/>
-          <w:i/>
-          <w:iCs/>
-        </w:rPr>
-        <w:t xml:space="preserve"> - Run main from command line</w:t>
-      </w:r>
-      <w:r>
-        <w:rPr>
-          <w:rStyle w:val="Strong"/>
-          <w:rFonts w:asciiTheme="minorHAnsi" w:hAnsiTheme="minorHAnsi" w:cstheme="minorHAnsi"/>
-          <w:i/>
-          <w:iCs/>
-        </w:rPr>
-        <w:t>, overflow the buffer</w:t>
-      </w:r>
-    </w:p>
-    <w:p>
-      <w:pPr>
-        <w:pStyle w:val="NormalWeb"/>
-        <w:rPr>
-          <w:rFonts w:asciiTheme="minorHAnsi" w:hAnsiTheme="minorHAnsi" w:cstheme="minorHAnsi"/>
-        </w:rPr>
-      </w:pPr>
-      <w:r>
-        <w:rPr>
-          <w:rFonts w:asciiTheme="minorHAnsi" w:hAnsiTheme="minorHAnsi" w:cstheme="minorHAnsi"/>
-        </w:rPr>
-        <w:t>Now we're back at the command line.</w:t>
-      </w:r>
-    </w:p>
-    <w:p>
-      <w:pPr>
-        <w:pStyle w:val="NormalWeb"/>
-        <w:rPr>
-          <w:rFonts w:asciiTheme="minorHAnsi" w:hAnsiTheme="minorHAnsi" w:cstheme="minorHAnsi"/>
-        </w:rPr>
-      </w:pPr>
-      <w:r>
-        <w:rPr>
-          <w:rFonts w:asciiTheme="minorHAnsi" w:hAnsiTheme="minorHAnsi" w:cstheme="minorHAnsi"/>
-        </w:rPr>
-        <w:t>Run the main executable. </w:t>
-      </w:r>
-    </w:p>
-    <w:p>
-      <w:pPr>
-        <w:pStyle w:val="NormalWeb"/>
-        <w:rPr>
-          <w:rFonts w:asciiTheme="minorHAnsi" w:hAnsiTheme="minorHAnsi" w:cstheme="minorHAnsi"/>
-        </w:rPr>
-      </w:pPr>
-      <w:proofErr w:type="gramStart"/>
-      <w:r>
-        <w:rPr>
-          <w:rStyle w:val="Strong"/>
-          <w:rFonts w:asciiTheme="minorHAnsi" w:hAnsiTheme="minorHAnsi" w:cstheme="minorHAnsi"/>
-          <w:i/>
-          <w:iCs/>
-        </w:rPr>
-        <w:t>./</w:t>
-      </w:r>
-      <w:proofErr w:type="gramEnd"/>
-      <w:r>
-        <w:rPr>
-          <w:rStyle w:val="Strong"/>
-          <w:rFonts w:asciiTheme="minorHAnsi" w:hAnsiTheme="minorHAnsi" w:cstheme="minorHAnsi"/>
-          <w:i/>
-          <w:iCs/>
-        </w:rPr>
-        <w:t>main</w:t>
-      </w:r>
-    </w:p>
-    <w:p>
-      <w:pPr>
-        <w:pStyle w:val="NormalWeb"/>
-        <w:rPr>
-          <w:rFonts w:asciiTheme="minorHAnsi" w:hAnsiTheme="minorHAnsi" w:cstheme="minorHAnsi"/>
-        </w:rPr>
-      </w:pPr>
-      <w:r>
-        <w:rPr>
-          <w:rFonts w:asciiTheme="minorHAnsi" w:hAnsiTheme="minorHAnsi" w:cstheme="minorHAnsi"/>
-          <w:color w:val="000000" w:themeColor="text1"/>
-        </w:rPr>
-        <w:t>Provide input that is 20 characters</w:t>
-      </w:r>
-      <w:r>
-        <w:rPr>
-          <w:rFonts w:asciiTheme="minorHAnsi" w:hAnsiTheme="minorHAnsi" w:cstheme="minorHAnsi"/>
-          <w:color w:val="000000" w:themeColor="text1"/>
-        </w:rPr>
-        <w:t xml:space="preserve">.  </w:t>
-      </w:r>
-      <w:r>
-        <w:rPr>
-          <w:rFonts w:asciiTheme="minorHAnsi" w:hAnsiTheme="minorHAnsi" w:cstheme="minorHAnsi"/>
-        </w:rPr>
+          <w:rFonts w:asciiTheme="minorHAnsi" w:hAnsiTheme="minorHAnsi" w:cstheme="minorHAnsi"/>
+        </w:rPr>
+        <w:t xml:space="preserve"> that you record</w:t>
+      </w:r>
+      <w:r>
+        <w:rPr>
+          <w:rFonts w:asciiTheme="minorHAnsi" w:hAnsiTheme="minorHAnsi" w:cstheme="minorHAnsi"/>
+        </w:rPr>
+        <w:t>ed</w:t>
+      </w:r>
+      <w:r>
+        <w:rPr>
+          <w:rFonts w:asciiTheme="minorHAnsi" w:hAnsiTheme="minorHAnsi" w:cstheme="minorHAnsi"/>
+        </w:rPr>
+        <w:t xml:space="preserve"> in Task </w:t>
+      </w:r>
+      <w:r>
+        <w:rPr>
+          <w:rFonts w:asciiTheme="minorHAnsi" w:hAnsiTheme="minorHAnsi" w:cstheme="minorHAnsi"/>
+        </w:rPr>
+        <w:t>3</w:t>
+      </w:r>
+      <w:r>
+        <w:rPr>
+          <w:rFonts w:asciiTheme="minorHAnsi" w:hAnsiTheme="minorHAnsi" w:cstheme="minorHAnsi"/>
+        </w:rPr>
+        <w:t xml:space="preserve">.  Since we are doing little endian, the address has to be backwards in bytes.  </w:t>
+      </w:r>
+    </w:p>
+    <w:p>
+      <w:pPr>
+        <w:pStyle w:val="NormalWeb"/>
+        <w:rPr>
+          <w:rFonts w:asciiTheme="minorHAnsi" w:hAnsiTheme="minorHAnsi" w:cstheme="minorHAnsi"/>
+        </w:rPr>
+      </w:pPr>
+      <w:r>
+        <w:rPr>
+          <w:rFonts w:asciiTheme="minorHAnsi" w:hAnsiTheme="minorHAnsi" w:cstheme="minorHAnsi"/>
+        </w:rPr>
+        <w:lastRenderedPageBreak/>
         <w:t xml:space="preserve">What happens?  </w:t>
       </w:r>
     </w:p>
@@ -4803,702 +5713,375 @@
         <w:pStyle w:val="NormalWeb"/>
         <w:rPr>
           <w:rFonts w:asciiTheme="minorHAnsi" w:hAnsiTheme="minorHAnsi" w:cstheme="minorHAnsi"/>
-        </w:rPr>
-      </w:pPr>
-      <w:r>
-        <w:rPr>
-          <w:rFonts w:asciiTheme="minorHAnsi" w:hAnsiTheme="minorHAnsi" w:cstheme="minorHAnsi"/>
-        </w:rPr>
-        <w:t>Provide a screen shot with your name somewhere in the screen shot, the command to run main, and the result.</w:t>
-      </w:r>
-    </w:p>
-    <w:p>
-      <w:pPr>
-        <w:pStyle w:val="NormalWeb"/>
-        <w:rPr>
-          <w:rFonts w:asciiTheme="minorHAnsi" w:hAnsiTheme="minorHAnsi" w:cstheme="minorHAnsi"/>
-        </w:rPr>
-      </w:pPr>
-      <w:r>
-        <w:rPr>
-          <w:rStyle w:val="Strong"/>
-          <w:rFonts w:asciiTheme="minorHAnsi" w:hAnsiTheme="minorHAnsi" w:cstheme="minorHAnsi"/>
-          <w:i/>
-          <w:iCs/>
-        </w:rPr>
-        <w:t xml:space="preserve">Task </w:t>
-      </w:r>
-      <w:r>
-        <w:rPr>
-          <w:rStyle w:val="Strong"/>
-          <w:rFonts w:asciiTheme="minorHAnsi" w:hAnsiTheme="minorHAnsi" w:cstheme="minorHAnsi"/>
-          <w:i/>
-          <w:iCs/>
-        </w:rPr>
-        <w:t>6</w:t>
-      </w:r>
-      <w:r>
-        <w:rPr>
-          <w:rStyle w:val="Strong"/>
-          <w:rFonts w:asciiTheme="minorHAnsi" w:hAnsiTheme="minorHAnsi" w:cstheme="minorHAnsi"/>
-          <w:i/>
-          <w:iCs/>
-        </w:rPr>
-        <w:t xml:space="preserve"> - Run main from command line, craft input to main to execute </w:t>
-      </w:r>
-      <w:proofErr w:type="spellStart"/>
-      <w:r>
-        <w:rPr>
-          <w:rStyle w:val="Strong"/>
-          <w:rFonts w:asciiTheme="minorHAnsi" w:hAnsiTheme="minorHAnsi" w:cstheme="minorHAnsi"/>
-          <w:i/>
-          <w:iCs/>
-        </w:rPr>
-        <w:t>arbitrary_code</w:t>
-      </w:r>
-      <w:proofErr w:type="spellEnd"/>
-      <w:r>
-        <w:rPr>
-          <w:rStyle w:val="Strong"/>
-          <w:rFonts w:asciiTheme="minorHAnsi" w:hAnsiTheme="minorHAnsi" w:cstheme="minorHAnsi"/>
-          <w:i/>
-          <w:iCs/>
-        </w:rPr>
-        <w:t xml:space="preserve"> function</w:t>
-      </w:r>
-    </w:p>
-    <w:p>
-      <w:pPr>
-        <w:pStyle w:val="NormalWeb"/>
-        <w:rPr>
-          <w:rFonts w:asciiTheme="minorHAnsi" w:hAnsiTheme="minorHAnsi" w:cstheme="minorHAnsi"/>
-        </w:rPr>
-      </w:pPr>
-      <w:r>
-        <w:rPr>
-          <w:rFonts w:asciiTheme="minorHAnsi" w:hAnsiTheme="minorHAnsi" w:cstheme="minorHAnsi"/>
-        </w:rPr>
-        <w:t>W</w:t>
-      </w:r>
-      <w:r>
-        <w:rPr>
-          <w:rFonts w:asciiTheme="minorHAnsi" w:hAnsiTheme="minorHAnsi" w:cstheme="minorHAnsi"/>
-        </w:rPr>
-        <w:t>e're going to have the program jump to our arbitrary code function.</w:t>
-      </w:r>
-    </w:p>
-    <w:p>
-      <w:pPr>
-        <w:pStyle w:val="NormalWeb"/>
-        <w:rPr>
-          <w:rFonts w:asciiTheme="minorHAnsi" w:hAnsiTheme="minorHAnsi" w:cstheme="minorHAnsi"/>
-        </w:rPr>
-      </w:pPr>
-      <w:r>
-        <w:rPr>
-          <w:rStyle w:val="Strong"/>
-          <w:rFonts w:asciiTheme="minorHAnsi" w:hAnsiTheme="minorHAnsi" w:cstheme="minorHAnsi"/>
-          <w:b w:val="0"/>
-          <w:bCs w:val="0"/>
-        </w:rPr>
-        <w:t xml:space="preserve">Type </w:t>
-      </w:r>
-      <w:r>
-        <w:rPr>
-          <w:rStyle w:val="Strong"/>
-          <w:rFonts w:asciiTheme="minorHAnsi" w:hAnsiTheme="minorHAnsi" w:cstheme="minorHAnsi"/>
-          <w:i/>
-          <w:iCs/>
-        </w:rPr>
-        <w:t>echo 0 &gt; /proc/sys/kernel/</w:t>
-      </w:r>
-      <w:proofErr w:type="spellStart"/>
-      <w:r>
-        <w:rPr>
-          <w:rStyle w:val="Strong"/>
-          <w:rFonts w:asciiTheme="minorHAnsi" w:hAnsiTheme="minorHAnsi" w:cstheme="minorHAnsi"/>
-          <w:i/>
-          <w:iCs/>
-        </w:rPr>
-        <w:t>randomize_va_space</w:t>
-      </w:r>
-      <w:proofErr w:type="spellEnd"/>
-    </w:p>
-    <w:p>
-      <w:pPr>
-        <w:pStyle w:val="NormalWeb"/>
-        <w:rPr>
-          <w:rFonts w:asciiTheme="minorHAnsi" w:hAnsiTheme="minorHAnsi" w:cstheme="minorHAnsi"/>
-        </w:rPr>
-      </w:pPr>
-      <w:r>
-        <w:rPr>
-          <w:rFonts w:asciiTheme="minorHAnsi" w:hAnsiTheme="minorHAnsi" w:cstheme="minorHAnsi"/>
-        </w:rPr>
-        <w:t xml:space="preserve">This command turns off ASLR.  Research this and describe what it is and why we need to do this to make </w:t>
-      </w:r>
-      <w:proofErr w:type="spellStart"/>
-      <w:r>
-        <w:rPr>
-          <w:rFonts w:asciiTheme="minorHAnsi" w:hAnsiTheme="minorHAnsi" w:cstheme="minorHAnsi"/>
-        </w:rPr>
-        <w:t>arbitrary_code</w:t>
-      </w:r>
-      <w:proofErr w:type="spellEnd"/>
-      <w:r>
-        <w:rPr>
-          <w:rFonts w:asciiTheme="minorHAnsi" w:hAnsiTheme="minorHAnsi" w:cstheme="minorHAnsi"/>
-        </w:rPr>
-        <w:t xml:space="preserve"> function run.</w:t>
-      </w:r>
-    </w:p>
-    <w:p>
-      <w:pPr>
-        <w:pStyle w:val="NormalWeb"/>
-        <w:rPr>
-          <w:rFonts w:asciiTheme="minorHAnsi" w:hAnsiTheme="minorHAnsi" w:cstheme="minorHAnsi"/>
-        </w:rPr>
-      </w:pPr>
-    </w:p>
-    <w:p>
-      <w:pPr>
-        <w:pStyle w:val="NormalWeb"/>
-        <w:rPr>
-          <w:rFonts w:asciiTheme="minorHAnsi" w:hAnsiTheme="minorHAnsi" w:cstheme="minorHAnsi"/>
-        </w:rPr>
-      </w:pPr>
-      <w:r>
-        <w:rPr>
-          <w:rFonts w:asciiTheme="minorHAnsi" w:hAnsiTheme="minorHAnsi" w:cstheme="minorHAnsi"/>
-        </w:rPr>
-        <w:lastRenderedPageBreak/>
-        <w:t xml:space="preserve">Now we will put an address into the buffer.  We need to send </w:t>
-      </w:r>
-      <w:proofErr w:type="spellStart"/>
-      <w:r>
-        <w:rPr>
-          <w:rFonts w:asciiTheme="minorHAnsi" w:hAnsiTheme="minorHAnsi" w:cstheme="minorHAnsi"/>
-        </w:rPr>
-        <w:t>hex</w:t>
-      </w:r>
-      <w:proofErr w:type="spellEnd"/>
-      <w:r>
-        <w:rPr>
-          <w:rFonts w:asciiTheme="minorHAnsi" w:hAnsiTheme="minorHAnsi" w:cstheme="minorHAnsi"/>
-        </w:rPr>
-        <w:t xml:space="preserve"> characters.  Do this with a command like this:</w:t>
-      </w:r>
-    </w:p>
-    <w:p>
-      <w:pPr>
-        <w:pStyle w:val="NormalWeb"/>
-        <w:rPr>
-          <w:rFonts w:asciiTheme="minorHAnsi" w:hAnsiTheme="minorHAnsi" w:cstheme="minorHAnsi"/>
-        </w:rPr>
-      </w:pPr>
-      <w:r>
-        <w:rPr>
-          <w:rStyle w:val="Strong"/>
-          <w:rFonts w:asciiTheme="minorHAnsi" w:hAnsiTheme="minorHAnsi" w:cstheme="minorHAnsi"/>
-          <w:i/>
-          <w:iCs/>
-        </w:rPr>
-        <w:t>echo -e "ABCDEFGHIJKLMNOP\x</w:t>
-      </w:r>
-      <w:r>
-        <w:rPr>
-          <w:rStyle w:val="Strong"/>
-          <w:rFonts w:asciiTheme="minorHAnsi" w:hAnsiTheme="minorHAnsi" w:cstheme="minorHAnsi"/>
-          <w:i/>
-          <w:iCs/>
-        </w:rPr>
-        <w:t>7</w:t>
-      </w:r>
-      <w:r>
-        <w:rPr>
-          <w:rStyle w:val="Strong"/>
-          <w:rFonts w:asciiTheme="minorHAnsi" w:hAnsiTheme="minorHAnsi" w:cstheme="minorHAnsi"/>
-          <w:i/>
-          <w:iCs/>
-        </w:rPr>
-        <w:t>8\x</w:t>
-      </w:r>
-      <w:r>
-        <w:rPr>
-          <w:rStyle w:val="Strong"/>
-          <w:rFonts w:asciiTheme="minorHAnsi" w:hAnsiTheme="minorHAnsi" w:cstheme="minorHAnsi"/>
-          <w:i/>
-          <w:iCs/>
-        </w:rPr>
-        <w:t>a8</w:t>
-      </w:r>
-      <w:r>
-        <w:rPr>
-          <w:rStyle w:val="Strong"/>
-          <w:rFonts w:asciiTheme="minorHAnsi" w:hAnsiTheme="minorHAnsi" w:cstheme="minorHAnsi"/>
-          <w:i/>
-          <w:iCs/>
-        </w:rPr>
-        <w:t>\</w:t>
-      </w:r>
-      <w:proofErr w:type="spellStart"/>
-      <w:r>
-        <w:rPr>
-          <w:rStyle w:val="Strong"/>
-          <w:rFonts w:asciiTheme="minorHAnsi" w:hAnsiTheme="minorHAnsi" w:cstheme="minorHAnsi"/>
-          <w:i/>
-          <w:iCs/>
-        </w:rPr>
-        <w:t>xaa</w:t>
-      </w:r>
-      <w:proofErr w:type="spellEnd"/>
-      <w:r>
-        <w:rPr>
-          <w:rStyle w:val="Strong"/>
-          <w:rFonts w:asciiTheme="minorHAnsi" w:hAnsiTheme="minorHAnsi" w:cstheme="minorHAnsi"/>
-          <w:i/>
-          <w:iCs/>
-        </w:rPr>
-        <w:t>\</w:t>
-      </w:r>
-      <w:proofErr w:type="spellStart"/>
-      <w:r>
-        <w:rPr>
-          <w:rStyle w:val="Strong"/>
-          <w:rFonts w:asciiTheme="minorHAnsi" w:hAnsiTheme="minorHAnsi" w:cstheme="minorHAnsi"/>
-          <w:i/>
-          <w:iCs/>
-        </w:rPr>
-        <w:t>xaa</w:t>
-      </w:r>
-      <w:proofErr w:type="spellEnd"/>
-      <w:r>
-        <w:rPr>
-          <w:rStyle w:val="Strong"/>
-          <w:rFonts w:asciiTheme="minorHAnsi" w:hAnsiTheme="minorHAnsi" w:cstheme="minorHAnsi"/>
-          <w:i/>
-          <w:iCs/>
-        </w:rPr>
-        <w:t>\</w:t>
-      </w:r>
-      <w:proofErr w:type="spellStart"/>
-      <w:r>
-        <w:rPr>
-          <w:rStyle w:val="Strong"/>
-          <w:rFonts w:asciiTheme="minorHAnsi" w:hAnsiTheme="minorHAnsi" w:cstheme="minorHAnsi"/>
-          <w:i/>
-          <w:iCs/>
-        </w:rPr>
-        <w:t>xaa</w:t>
-      </w:r>
-      <w:proofErr w:type="spellEnd"/>
-      <w:r>
-        <w:rPr>
-          <w:rStyle w:val="Strong"/>
-          <w:rFonts w:asciiTheme="minorHAnsi" w:hAnsiTheme="minorHAnsi" w:cstheme="minorHAnsi"/>
-          <w:i/>
-          <w:iCs/>
-        </w:rPr>
-        <w:t>\</w:t>
-      </w:r>
-      <w:proofErr w:type="spellStart"/>
-      <w:r>
-        <w:rPr>
-          <w:rStyle w:val="Strong"/>
-          <w:rFonts w:asciiTheme="minorHAnsi" w:hAnsiTheme="minorHAnsi" w:cstheme="minorHAnsi"/>
-          <w:i/>
-          <w:iCs/>
-        </w:rPr>
-        <w:t>xaa</w:t>
-      </w:r>
-      <w:proofErr w:type="spellEnd"/>
-      <w:r>
-        <w:rPr>
-          <w:rStyle w:val="Strong"/>
-          <w:rFonts w:asciiTheme="minorHAnsi" w:hAnsiTheme="minorHAnsi" w:cstheme="minorHAnsi"/>
-          <w:i/>
-          <w:iCs/>
-        </w:rPr>
-        <w:t xml:space="preserve">" </w:t>
-      </w:r>
-      <w:proofErr w:type="gramStart"/>
-      <w:r>
-        <w:rPr>
-          <w:rStyle w:val="Strong"/>
-          <w:rFonts w:asciiTheme="minorHAnsi" w:hAnsiTheme="minorHAnsi" w:cstheme="minorHAnsi"/>
-          <w:i/>
-          <w:iCs/>
-        </w:rPr>
-        <w:t>| .</w:t>
-      </w:r>
-      <w:proofErr w:type="gramEnd"/>
-      <w:r>
-        <w:rPr>
-          <w:rStyle w:val="Strong"/>
-          <w:rFonts w:asciiTheme="minorHAnsi" w:hAnsiTheme="minorHAnsi" w:cstheme="minorHAnsi"/>
-          <w:i/>
-          <w:iCs/>
-        </w:rPr>
-        <w:t>/main</w:t>
-      </w:r>
-    </w:p>
-    <w:p>
-      <w:pPr>
-        <w:pStyle w:val="NormalWeb"/>
-        <w:rPr>
-          <w:rFonts w:asciiTheme="minorHAnsi" w:hAnsiTheme="minorHAnsi" w:cstheme="minorHAnsi"/>
-        </w:rPr>
-      </w:pPr>
-      <w:r>
-        <w:rPr>
-          <w:rFonts w:asciiTheme="minorHAnsi" w:hAnsiTheme="minorHAnsi" w:cstheme="minorHAnsi"/>
-        </w:rPr>
-        <w:t xml:space="preserve">This pipes input to your program.  The \x indicates a hex byte is coming.  Craft your input so it goes to the address for </w:t>
-      </w:r>
-      <w:proofErr w:type="spellStart"/>
-      <w:r>
-        <w:rPr>
-          <w:rFonts w:asciiTheme="minorHAnsi" w:hAnsiTheme="minorHAnsi" w:cstheme="minorHAnsi"/>
-        </w:rPr>
-        <w:t>arbitrary_code</w:t>
-      </w:r>
-      <w:proofErr w:type="spellEnd"/>
-      <w:r>
-        <w:rPr>
-          <w:rFonts w:asciiTheme="minorHAnsi" w:hAnsiTheme="minorHAnsi" w:cstheme="minorHAnsi"/>
-        </w:rPr>
-        <w:t xml:space="preserve"> that you record</w:t>
-      </w:r>
-      <w:r>
-        <w:rPr>
-          <w:rFonts w:asciiTheme="minorHAnsi" w:hAnsiTheme="minorHAnsi" w:cstheme="minorHAnsi"/>
-        </w:rPr>
-        <w:t>ed</w:t>
-      </w:r>
-      <w:r>
-        <w:rPr>
-          <w:rFonts w:asciiTheme="minorHAnsi" w:hAnsiTheme="minorHAnsi" w:cstheme="minorHAnsi"/>
-        </w:rPr>
-        <w:t xml:space="preserve"> in Task </w:t>
-      </w:r>
-      <w:r>
-        <w:rPr>
-          <w:rFonts w:asciiTheme="minorHAnsi" w:hAnsiTheme="minorHAnsi" w:cstheme="minorHAnsi"/>
-        </w:rPr>
-        <w:t>3</w:t>
-      </w:r>
-      <w:r>
-        <w:rPr>
-          <w:rFonts w:asciiTheme="minorHAnsi" w:hAnsiTheme="minorHAnsi" w:cstheme="minorHAnsi"/>
-        </w:rPr>
-        <w:t xml:space="preserve">.  Since we are doing little endian, the address has to be backwards in bytes.  </w:t>
-      </w:r>
-    </w:p>
-    <w:p>
-      <w:pPr>
-        <w:pStyle w:val="NormalWeb"/>
-        <w:rPr>
-          <w:rFonts w:asciiTheme="minorHAnsi" w:hAnsiTheme="minorHAnsi" w:cstheme="minorHAnsi"/>
-        </w:rPr>
-      </w:pPr>
-      <w:r>
-        <w:rPr>
-          <w:rFonts w:asciiTheme="minorHAnsi" w:hAnsiTheme="minorHAnsi" w:cstheme="minorHAnsi"/>
-        </w:rPr>
-        <w:t xml:space="preserve">What happens?  </w:t>
-      </w:r>
-    </w:p>
-    <w:p>
-      <w:pPr>
-        <w:pStyle w:val="NormalWeb"/>
-        <w:rPr>
-          <w:rFonts w:asciiTheme="minorHAnsi" w:hAnsiTheme="minorHAnsi" w:cstheme="minorHAnsi"/>
-        </w:rPr>
-      </w:pPr>
-      <w:r>
-        <w:rPr>
-          <w:rFonts w:asciiTheme="minorHAnsi" w:hAnsiTheme="minorHAnsi" w:cstheme="minorHAnsi"/>
-        </w:rPr>
-        <w:t>(Control C to make execution stop)</w:t>
-      </w:r>
-    </w:p>
-    <w:p>
-      <w:pPr>
-        <w:pStyle w:val="NormalWeb"/>
-        <w:rPr>
-          <w:rFonts w:asciiTheme="minorHAnsi" w:hAnsiTheme="minorHAnsi" w:cstheme="minorHAnsi"/>
-          <w:b/>
-          <w:bCs/>
-        </w:rPr>
-      </w:pPr>
-      <w:r>
-        <w:rPr>
-          <w:rFonts w:asciiTheme="minorHAnsi" w:hAnsiTheme="minorHAnsi" w:cstheme="minorHAnsi"/>
-          <w:b/>
-          <w:bCs/>
-        </w:rPr>
-        <w:t>Task 7</w:t>
-      </w:r>
-      <w:r>
-        <w:rPr>
-          <w:rFonts w:asciiTheme="minorHAnsi" w:hAnsiTheme="minorHAnsi" w:cstheme="minorHAnsi"/>
-          <w:b/>
-          <w:bCs/>
-        </w:rPr>
-        <w:t xml:space="preserve"> – Turn ASLR back on</w:t>
-      </w:r>
-    </w:p>
-    <w:p>
-      <w:pPr>
-        <w:pStyle w:val="NormalWeb"/>
-        <w:rPr>
-          <w:rFonts w:asciiTheme="minorHAnsi" w:hAnsiTheme="minorHAnsi" w:cstheme="minorHAnsi"/>
-        </w:rPr>
-      </w:pPr>
-      <w:r>
-        <w:rPr>
-          <w:rFonts w:asciiTheme="minorHAnsi" w:hAnsiTheme="minorHAnsi" w:cstheme="minorHAnsi"/>
-        </w:rPr>
-        <w:t xml:space="preserve">Type </w:t>
-      </w:r>
-      <w:r>
-        <w:rPr>
-          <w:rStyle w:val="Strong"/>
-          <w:rFonts w:asciiTheme="minorHAnsi" w:hAnsiTheme="minorHAnsi" w:cstheme="minorHAnsi"/>
-          <w:i/>
-          <w:iCs/>
-        </w:rPr>
-        <w:t>echo 1 &gt; /proc/sys/kernel/</w:t>
-      </w:r>
-      <w:proofErr w:type="spellStart"/>
-      <w:r>
-        <w:rPr>
-          <w:rStyle w:val="Strong"/>
-          <w:rFonts w:asciiTheme="minorHAnsi" w:hAnsiTheme="minorHAnsi" w:cstheme="minorHAnsi"/>
-          <w:i/>
-          <w:iCs/>
-        </w:rPr>
-        <w:t>randomize_va_space</w:t>
-      </w:r>
-      <w:proofErr w:type="spellEnd"/>
-    </w:p>
-    <w:p>
-      <w:pPr>
-        <w:pStyle w:val="NormalWeb"/>
-        <w:rPr>
-          <w:rStyle w:val="Strong"/>
-          <w:rFonts w:asciiTheme="minorHAnsi" w:hAnsiTheme="minorHAnsi" w:cstheme="minorHAnsi"/>
-          <w:i/>
-          <w:iCs/>
-        </w:rPr>
-      </w:pPr>
-      <w:r>
-        <w:rPr>
-          <w:rFonts w:asciiTheme="minorHAnsi" w:hAnsiTheme="minorHAnsi" w:cstheme="minorHAnsi"/>
-        </w:rPr>
-        <w:t xml:space="preserve">Type </w:t>
-      </w:r>
-      <w:r>
-        <w:rPr>
-          <w:rStyle w:val="Strong"/>
-          <w:rFonts w:asciiTheme="minorHAnsi" w:hAnsiTheme="minorHAnsi" w:cstheme="minorHAnsi"/>
-          <w:i/>
-          <w:iCs/>
-        </w:rPr>
-        <w:t>echo -e "ABCDEFGHIJKLMNOP\x78\xa8\</w:t>
-      </w:r>
-      <w:proofErr w:type="spellStart"/>
-      <w:r>
-        <w:rPr>
-          <w:rStyle w:val="Strong"/>
-          <w:rFonts w:asciiTheme="minorHAnsi" w:hAnsiTheme="minorHAnsi" w:cstheme="minorHAnsi"/>
-          <w:i/>
-          <w:iCs/>
-        </w:rPr>
-        <w:t>xaa</w:t>
-      </w:r>
-      <w:proofErr w:type="spellEnd"/>
-      <w:r>
-        <w:rPr>
-          <w:rStyle w:val="Strong"/>
-          <w:rFonts w:asciiTheme="minorHAnsi" w:hAnsiTheme="minorHAnsi" w:cstheme="minorHAnsi"/>
-          <w:i/>
-          <w:iCs/>
-        </w:rPr>
-        <w:t>\</w:t>
-      </w:r>
-      <w:proofErr w:type="spellStart"/>
-      <w:r>
-        <w:rPr>
-          <w:rStyle w:val="Strong"/>
-          <w:rFonts w:asciiTheme="minorHAnsi" w:hAnsiTheme="minorHAnsi" w:cstheme="minorHAnsi"/>
-          <w:i/>
-          <w:iCs/>
-        </w:rPr>
-        <w:t>xaa</w:t>
-      </w:r>
-      <w:proofErr w:type="spellEnd"/>
-      <w:r>
-        <w:rPr>
-          <w:rStyle w:val="Strong"/>
-          <w:rFonts w:asciiTheme="minorHAnsi" w:hAnsiTheme="minorHAnsi" w:cstheme="minorHAnsi"/>
-          <w:i/>
-          <w:iCs/>
-        </w:rPr>
-        <w:t>\</w:t>
-      </w:r>
-      <w:proofErr w:type="spellStart"/>
-      <w:r>
-        <w:rPr>
-          <w:rStyle w:val="Strong"/>
-          <w:rFonts w:asciiTheme="minorHAnsi" w:hAnsiTheme="minorHAnsi" w:cstheme="minorHAnsi"/>
-          <w:i/>
-          <w:iCs/>
-        </w:rPr>
-        <w:t>xaa</w:t>
-      </w:r>
-      <w:proofErr w:type="spellEnd"/>
-      <w:r>
-        <w:rPr>
-          <w:rStyle w:val="Strong"/>
-          <w:rFonts w:asciiTheme="minorHAnsi" w:hAnsiTheme="minorHAnsi" w:cstheme="minorHAnsi"/>
-          <w:i/>
-          <w:iCs/>
-        </w:rPr>
-        <w:t>\</w:t>
-      </w:r>
-      <w:proofErr w:type="spellStart"/>
-      <w:r>
-        <w:rPr>
-          <w:rStyle w:val="Strong"/>
-          <w:rFonts w:asciiTheme="minorHAnsi" w:hAnsiTheme="minorHAnsi" w:cstheme="minorHAnsi"/>
-          <w:i/>
-          <w:iCs/>
-        </w:rPr>
-        <w:t>xaa</w:t>
-      </w:r>
-      <w:proofErr w:type="spellEnd"/>
-      <w:r>
-        <w:rPr>
-          <w:rStyle w:val="Strong"/>
-          <w:rFonts w:asciiTheme="minorHAnsi" w:hAnsiTheme="minorHAnsi" w:cstheme="minorHAnsi"/>
-          <w:i/>
-          <w:iCs/>
-        </w:rPr>
-        <w:t xml:space="preserve">" </w:t>
-      </w:r>
-      <w:proofErr w:type="gramStart"/>
-      <w:r>
-        <w:rPr>
-          <w:rStyle w:val="Strong"/>
-          <w:rFonts w:asciiTheme="minorHAnsi" w:hAnsiTheme="minorHAnsi" w:cstheme="minorHAnsi"/>
-          <w:i/>
-          <w:iCs/>
-        </w:rPr>
-        <w:t>| .</w:t>
-      </w:r>
-      <w:proofErr w:type="gramEnd"/>
-      <w:r>
-        <w:rPr>
-          <w:rStyle w:val="Strong"/>
-          <w:rFonts w:asciiTheme="minorHAnsi" w:hAnsiTheme="minorHAnsi" w:cstheme="minorHAnsi"/>
-          <w:i/>
-          <w:iCs/>
-        </w:rPr>
-        <w:t>/main</w:t>
-      </w:r>
-    </w:p>
-    <w:p>
-      <w:pPr>
-        <w:pStyle w:val="NormalWeb"/>
-        <w:rPr>
-          <w:rFonts w:asciiTheme="minorHAnsi" w:hAnsiTheme="minorHAnsi" w:cstheme="minorHAnsi"/>
-        </w:rPr>
-      </w:pPr>
-      <w:r>
-        <w:rPr>
-          <w:rStyle w:val="Strong"/>
-          <w:rFonts w:asciiTheme="minorHAnsi" w:hAnsiTheme="minorHAnsi" w:cstheme="minorHAnsi"/>
-          <w:b w:val="0"/>
-          <w:bCs w:val="0"/>
-        </w:rPr>
-        <w:t>What happens?</w:t>
-      </w:r>
-    </w:p>
-    <w:p>
-      <w:pPr>
-        <w:pStyle w:val="NormalWeb"/>
-        <w:rPr>
-          <w:rFonts w:asciiTheme="minorHAnsi" w:hAnsiTheme="minorHAnsi" w:cstheme="minorHAnsi"/>
-          <w:b/>
-          <w:bCs/>
-        </w:rPr>
-      </w:pPr>
-      <w:r>
-        <w:rPr>
-          <w:rFonts w:asciiTheme="minorHAnsi" w:hAnsiTheme="minorHAnsi" w:cstheme="minorHAnsi"/>
-          <w:b/>
-          <w:bCs/>
-        </w:rPr>
-        <w:t> </w:t>
-      </w:r>
-      <w:r>
-        <w:rPr>
-          <w:rFonts w:asciiTheme="minorHAnsi" w:hAnsiTheme="minorHAnsi" w:cstheme="minorHAnsi"/>
-          <w:b/>
-          <w:bCs/>
-        </w:rPr>
-        <w:t xml:space="preserve">Task </w:t>
-      </w:r>
-      <w:r>
-        <w:rPr>
-          <w:rFonts w:asciiTheme="minorHAnsi" w:hAnsiTheme="minorHAnsi" w:cstheme="minorHAnsi"/>
-          <w:b/>
-          <w:bCs/>
-        </w:rPr>
-        <w:t>8</w:t>
-      </w:r>
-      <w:r>
-        <w:rPr>
-          <w:rFonts w:asciiTheme="minorHAnsi" w:hAnsiTheme="minorHAnsi" w:cstheme="minorHAnsi"/>
-          <w:b/>
-          <w:bCs/>
-        </w:rPr>
-        <w:t xml:space="preserve"> – Fix the vulnerability</w:t>
-      </w:r>
-    </w:p>
-    <w:p>
-      <w:pPr>
-        <w:pStyle w:val="NormalWeb"/>
-        <w:rPr>
-          <w:rFonts w:asciiTheme="minorHAnsi" w:hAnsiTheme="minorHAnsi" w:cstheme="minorHAnsi"/>
-        </w:rPr>
-      </w:pPr>
-      <w:r>
-        <w:rPr>
-          <w:rFonts w:asciiTheme="minorHAnsi" w:hAnsiTheme="minorHAnsi" w:cstheme="minorHAnsi"/>
-        </w:rPr>
-        <w:t xml:space="preserve">Write a new version of </w:t>
-      </w:r>
-      <w:proofErr w:type="spellStart"/>
-      <w:r>
-        <w:rPr>
-          <w:rFonts w:asciiTheme="minorHAnsi" w:hAnsiTheme="minorHAnsi" w:cstheme="minorHAnsi"/>
-        </w:rPr>
-        <w:t>main.c</w:t>
-      </w:r>
-      <w:proofErr w:type="spellEnd"/>
-      <w:r>
-        <w:rPr>
-          <w:rFonts w:asciiTheme="minorHAnsi" w:hAnsiTheme="minorHAnsi" w:cstheme="minorHAnsi"/>
-        </w:rPr>
-        <w:t xml:space="preserve">, where gets(buffer) is replaced with </w:t>
+          <w:b/>
+          <w:bCs/>
+          <w:color w:val="7030A0"/>
+        </w:rPr>
+      </w:pPr>
+      <w:r>
+        <w:rPr>
+          <w:rFonts w:asciiTheme="minorHAnsi" w:hAnsiTheme="minorHAnsi" w:cstheme="minorHAnsi"/>
+          <w:b/>
+          <w:bCs/>
+          <w:color w:val="7030A0"/>
+        </w:rPr>
+        <w:t xml:space="preserve">The address for the malicious code was overwritten into the stored return address, resulting in it being run </w:t>
+      </w:r>
+      <w:r>
+        <w:rPr>
+          <w:rFonts w:asciiTheme="minorHAnsi" w:hAnsiTheme="minorHAnsi" w:cstheme="minorHAnsi"/>
+          <w:b/>
+          <w:bCs/>
+          <w:color w:val="7030A0"/>
+        </w:rPr>
+        <w:t xml:space="preserve">after </w:t>
       </w:r>
       <w:proofErr w:type="spellStart"/>
       <w:proofErr w:type="gramStart"/>
       <w:r>
         <w:rPr>
           <w:rFonts w:asciiTheme="minorHAnsi" w:hAnsiTheme="minorHAnsi" w:cstheme="minorHAnsi"/>
+          <w:b/>
+          <w:bCs/>
+          <w:color w:val="7030A0"/>
+        </w:rPr>
+        <w:t>get</w:t>
+      </w:r>
+      <w:proofErr w:type="gramEnd"/>
+      <w:r>
+        <w:rPr>
+          <w:rFonts w:asciiTheme="minorHAnsi" w:hAnsiTheme="minorHAnsi" w:cstheme="minorHAnsi"/>
+          <w:b/>
+          <w:bCs/>
+          <w:color w:val="7030A0"/>
+        </w:rPr>
+        <w:t>_input</w:t>
+      </w:r>
+      <w:proofErr w:type="spellEnd"/>
+      <w:r>
+        <w:rPr>
+          <w:rFonts w:asciiTheme="minorHAnsi" w:hAnsiTheme="minorHAnsi" w:cstheme="minorHAnsi"/>
+          <w:b/>
+          <w:bCs/>
+          <w:color w:val="7030A0"/>
+        </w:rPr>
+        <w:t xml:space="preserve"> was completed.</w:t>
+      </w:r>
+    </w:p>
+    <w:p>
+      <w:pPr>
+        <w:pStyle w:val="NormalWeb"/>
+        <w:rPr>
+          <w:rFonts w:asciiTheme="minorHAnsi" w:hAnsiTheme="minorHAnsi" w:cstheme="minorHAnsi"/>
+        </w:rPr>
+      </w:pPr>
+      <w:r>
+        <w:rPr>
+          <w:rFonts w:asciiTheme="minorHAnsi" w:hAnsiTheme="minorHAnsi" w:cstheme="minorHAnsi"/>
+        </w:rPr>
+        <w:t>(Control C to make execution stop)</w:t>
+      </w:r>
+    </w:p>
+    <w:p>
+      <w:pPr>
+        <w:pStyle w:val="NormalWeb"/>
+        <w:rPr>
+          <w:rFonts w:asciiTheme="minorHAnsi" w:hAnsiTheme="minorHAnsi" w:cstheme="minorHAnsi"/>
+          <w:b/>
+          <w:bCs/>
+        </w:rPr>
+      </w:pPr>
+      <w:r>
+        <w:rPr>
+          <w:rFonts w:asciiTheme="minorHAnsi" w:hAnsiTheme="minorHAnsi" w:cstheme="minorHAnsi"/>
+          <w:b/>
+          <w:bCs/>
+        </w:rPr>
+        <w:t>Task 7</w:t>
+      </w:r>
+      <w:r>
+        <w:rPr>
+          <w:rFonts w:asciiTheme="minorHAnsi" w:hAnsiTheme="minorHAnsi" w:cstheme="minorHAnsi"/>
+          <w:b/>
+          <w:bCs/>
+        </w:rPr>
+        <w:t xml:space="preserve"> – Turn ASLR back on</w:t>
+      </w:r>
+    </w:p>
+    <w:p>
+      <w:pPr>
+        <w:pStyle w:val="NormalWeb"/>
+        <w:rPr>
+          <w:rFonts w:asciiTheme="minorHAnsi" w:hAnsiTheme="minorHAnsi" w:cstheme="minorHAnsi"/>
+        </w:rPr>
+      </w:pPr>
+      <w:r>
+        <w:rPr>
+          <w:rFonts w:asciiTheme="minorHAnsi" w:hAnsiTheme="minorHAnsi" w:cstheme="minorHAnsi"/>
+        </w:rPr>
+        <w:t xml:space="preserve">Type </w:t>
+      </w:r>
+      <w:r>
+        <w:rPr>
+          <w:rStyle w:val="Strong"/>
+          <w:rFonts w:asciiTheme="minorHAnsi" w:hAnsiTheme="minorHAnsi" w:cstheme="minorHAnsi"/>
+          <w:i/>
+          <w:iCs/>
+        </w:rPr>
+        <w:t>echo 1 &gt; /proc/sys/kernel/</w:t>
+      </w:r>
+      <w:proofErr w:type="spellStart"/>
+      <w:r>
+        <w:rPr>
+          <w:rStyle w:val="Strong"/>
+          <w:rFonts w:asciiTheme="minorHAnsi" w:hAnsiTheme="minorHAnsi" w:cstheme="minorHAnsi"/>
+          <w:i/>
+          <w:iCs/>
+        </w:rPr>
+        <w:t>randomize_va_space</w:t>
+      </w:r>
+      <w:proofErr w:type="spellEnd"/>
+    </w:p>
+    <w:p>
+      <w:pPr>
+        <w:pStyle w:val="NormalWeb"/>
+        <w:rPr>
+          <w:rStyle w:val="Strong"/>
+          <w:rFonts w:asciiTheme="minorHAnsi" w:hAnsiTheme="minorHAnsi" w:cstheme="minorHAnsi"/>
+          <w:i/>
+          <w:iCs/>
+        </w:rPr>
+      </w:pPr>
+      <w:r>
+        <w:rPr>
+          <w:rFonts w:asciiTheme="minorHAnsi" w:hAnsiTheme="minorHAnsi" w:cstheme="minorHAnsi"/>
+        </w:rPr>
+        <w:t xml:space="preserve">Type </w:t>
+      </w:r>
+      <w:r>
+        <w:rPr>
+          <w:rStyle w:val="Strong"/>
+          <w:rFonts w:asciiTheme="minorHAnsi" w:hAnsiTheme="minorHAnsi" w:cstheme="minorHAnsi"/>
+          <w:i/>
+          <w:iCs/>
+        </w:rPr>
+        <w:t>echo -e "ABCDEFGHIJKLMNOP\x78\xa8\</w:t>
+      </w:r>
+      <w:proofErr w:type="spellStart"/>
+      <w:r>
+        <w:rPr>
+          <w:rStyle w:val="Strong"/>
+          <w:rFonts w:asciiTheme="minorHAnsi" w:hAnsiTheme="minorHAnsi" w:cstheme="minorHAnsi"/>
+          <w:i/>
+          <w:iCs/>
+        </w:rPr>
+        <w:t>xaa</w:t>
+      </w:r>
+      <w:proofErr w:type="spellEnd"/>
+      <w:r>
+        <w:rPr>
+          <w:rStyle w:val="Strong"/>
+          <w:rFonts w:asciiTheme="minorHAnsi" w:hAnsiTheme="minorHAnsi" w:cstheme="minorHAnsi"/>
+          <w:i/>
+          <w:iCs/>
+        </w:rPr>
+        <w:t>\</w:t>
+      </w:r>
+      <w:proofErr w:type="spellStart"/>
+      <w:r>
+        <w:rPr>
+          <w:rStyle w:val="Strong"/>
+          <w:rFonts w:asciiTheme="minorHAnsi" w:hAnsiTheme="minorHAnsi" w:cstheme="minorHAnsi"/>
+          <w:i/>
+          <w:iCs/>
+        </w:rPr>
+        <w:t>xaa</w:t>
+      </w:r>
+      <w:proofErr w:type="spellEnd"/>
+      <w:r>
+        <w:rPr>
+          <w:rStyle w:val="Strong"/>
+          <w:rFonts w:asciiTheme="minorHAnsi" w:hAnsiTheme="minorHAnsi" w:cstheme="minorHAnsi"/>
+          <w:i/>
+          <w:iCs/>
+        </w:rPr>
+        <w:t>\</w:t>
+      </w:r>
+      <w:proofErr w:type="spellStart"/>
+      <w:r>
+        <w:rPr>
+          <w:rStyle w:val="Strong"/>
+          <w:rFonts w:asciiTheme="minorHAnsi" w:hAnsiTheme="minorHAnsi" w:cstheme="minorHAnsi"/>
+          <w:i/>
+          <w:iCs/>
+        </w:rPr>
+        <w:t>xaa</w:t>
+      </w:r>
+      <w:proofErr w:type="spellEnd"/>
+      <w:r>
+        <w:rPr>
+          <w:rStyle w:val="Strong"/>
+          <w:rFonts w:asciiTheme="minorHAnsi" w:hAnsiTheme="minorHAnsi" w:cstheme="minorHAnsi"/>
+          <w:i/>
+          <w:iCs/>
+        </w:rPr>
+        <w:t>\</w:t>
+      </w:r>
+      <w:proofErr w:type="spellStart"/>
+      <w:r>
+        <w:rPr>
+          <w:rStyle w:val="Strong"/>
+          <w:rFonts w:asciiTheme="minorHAnsi" w:hAnsiTheme="minorHAnsi" w:cstheme="minorHAnsi"/>
+          <w:i/>
+          <w:iCs/>
+        </w:rPr>
+        <w:t>xaa</w:t>
+      </w:r>
+      <w:proofErr w:type="spellEnd"/>
+      <w:r>
+        <w:rPr>
+          <w:rStyle w:val="Strong"/>
+          <w:rFonts w:asciiTheme="minorHAnsi" w:hAnsiTheme="minorHAnsi" w:cstheme="minorHAnsi"/>
+          <w:i/>
+          <w:iCs/>
+        </w:rPr>
+        <w:t xml:space="preserve">" </w:t>
+      </w:r>
+      <w:proofErr w:type="gramStart"/>
+      <w:r>
+        <w:rPr>
+          <w:rStyle w:val="Strong"/>
+          <w:rFonts w:asciiTheme="minorHAnsi" w:hAnsiTheme="minorHAnsi" w:cstheme="minorHAnsi"/>
+          <w:i/>
+          <w:iCs/>
+        </w:rPr>
+        <w:t>| .</w:t>
+      </w:r>
+      <w:proofErr w:type="gramEnd"/>
+      <w:r>
+        <w:rPr>
+          <w:rStyle w:val="Strong"/>
+          <w:rFonts w:asciiTheme="minorHAnsi" w:hAnsiTheme="minorHAnsi" w:cstheme="minorHAnsi"/>
+          <w:i/>
+          <w:iCs/>
+        </w:rPr>
+        <w:t>/main</w:t>
+      </w:r>
+    </w:p>
+    <w:p>
+      <w:pPr>
+        <w:pStyle w:val="NormalWeb"/>
+        <w:rPr>
+          <w:rStyle w:val="Strong"/>
+          <w:rFonts w:asciiTheme="minorHAnsi" w:hAnsiTheme="minorHAnsi" w:cstheme="minorHAnsi"/>
+          <w:b w:val="0"/>
+          <w:bCs w:val="0"/>
+        </w:rPr>
+      </w:pPr>
+      <w:r>
+        <w:rPr>
+          <w:rStyle w:val="Strong"/>
+          <w:rFonts w:asciiTheme="minorHAnsi" w:hAnsiTheme="minorHAnsi" w:cstheme="minorHAnsi"/>
+          <w:b w:val="0"/>
+          <w:bCs w:val="0"/>
+        </w:rPr>
+        <w:t>What happens?</w:t>
+      </w:r>
+    </w:p>
+    <w:p>
+      <w:pPr>
+        <w:pStyle w:val="NormalWeb"/>
+        <w:rPr>
+          <w:rFonts w:asciiTheme="minorHAnsi" w:hAnsiTheme="minorHAnsi" w:cstheme="minorHAnsi"/>
+          <w:b/>
+          <w:bCs/>
+          <w:color w:val="7030A0"/>
+        </w:rPr>
+      </w:pPr>
+      <w:r>
+        <w:rPr>
+          <w:rFonts w:asciiTheme="minorHAnsi" w:hAnsiTheme="minorHAnsi" w:cstheme="minorHAnsi"/>
+          <w:b/>
+          <w:bCs/>
+          <w:color w:val="7030A0"/>
+        </w:rPr>
+        <w:t>Segmentation fault</w:t>
+      </w:r>
+    </w:p>
+    <w:p>
+      <w:pPr>
+        <w:pStyle w:val="NormalWeb"/>
+        <w:rPr>
+          <w:rFonts w:asciiTheme="minorHAnsi" w:hAnsiTheme="minorHAnsi" w:cstheme="minorHAnsi"/>
+          <w:b/>
+          <w:bCs/>
+        </w:rPr>
+      </w:pPr>
+      <w:r>
+        <w:rPr>
+          <w:rFonts w:asciiTheme="minorHAnsi" w:hAnsiTheme="minorHAnsi" w:cstheme="minorHAnsi"/>
+          <w:b/>
+          <w:bCs/>
+        </w:rPr>
+        <w:t> </w:t>
+      </w:r>
+      <w:r>
+        <w:rPr>
+          <w:rFonts w:asciiTheme="minorHAnsi" w:hAnsiTheme="minorHAnsi" w:cstheme="minorHAnsi"/>
+          <w:b/>
+          <w:bCs/>
+        </w:rPr>
+        <w:t xml:space="preserve">Task </w:t>
+      </w:r>
+      <w:r>
+        <w:rPr>
+          <w:rFonts w:asciiTheme="minorHAnsi" w:hAnsiTheme="minorHAnsi" w:cstheme="minorHAnsi"/>
+          <w:b/>
+          <w:bCs/>
+        </w:rPr>
+        <w:t>8</w:t>
+      </w:r>
+      <w:r>
+        <w:rPr>
+          <w:rFonts w:asciiTheme="minorHAnsi" w:hAnsiTheme="minorHAnsi" w:cstheme="minorHAnsi"/>
+          <w:b/>
+          <w:bCs/>
+        </w:rPr>
+        <w:t xml:space="preserve"> – Fix the vulnerability</w:t>
+      </w:r>
+    </w:p>
+    <w:p>
+      <w:pPr>
+        <w:pStyle w:val="NormalWeb"/>
+        <w:rPr>
+          <w:rFonts w:asciiTheme="minorHAnsi" w:hAnsiTheme="minorHAnsi" w:cstheme="minorHAnsi"/>
+        </w:rPr>
+      </w:pPr>
+      <w:r>
+        <w:rPr>
+          <w:rFonts w:asciiTheme="minorHAnsi" w:hAnsiTheme="minorHAnsi" w:cstheme="minorHAnsi"/>
+        </w:rPr>
+        <w:t xml:space="preserve">Write a new version of </w:t>
+      </w:r>
+      <w:proofErr w:type="spellStart"/>
+      <w:r>
+        <w:rPr>
+          <w:rFonts w:asciiTheme="minorHAnsi" w:hAnsiTheme="minorHAnsi" w:cstheme="minorHAnsi"/>
+        </w:rPr>
+        <w:t>main.c</w:t>
+      </w:r>
+      <w:proofErr w:type="spellEnd"/>
+      <w:r>
+        <w:rPr>
+          <w:rFonts w:asciiTheme="minorHAnsi" w:hAnsiTheme="minorHAnsi" w:cstheme="minorHAnsi"/>
+        </w:rPr>
+        <w:t xml:space="preserve">, where gets(buffer) is replaced with </w:t>
+      </w:r>
+      <w:proofErr w:type="spellStart"/>
+      <w:proofErr w:type="gramStart"/>
+      <w:r>
+        <w:rPr>
+          <w:rFonts w:asciiTheme="minorHAnsi" w:hAnsiTheme="minorHAnsi" w:cstheme="minorHAnsi"/>
         </w:rPr>
         <w:t>fgets</w:t>
       </w:r>
@@ -5535,6 +6118,26 @@
       <w:pPr>
         <w:pStyle w:val="NormalWeb"/>
         <w:rPr>
+          <w:rFonts w:asciiTheme="minorHAnsi" w:hAnsiTheme="minorHAnsi" w:cstheme="minorHAnsi"/>
+          <w:b/>
+          <w:bCs/>
+          <w:color w:val="7030A0"/>
+        </w:rPr>
+      </w:pPr>
+      <w:r>
+        <w:rPr>
+          <w:rFonts w:asciiTheme="minorHAnsi" w:hAnsiTheme="minorHAnsi" w:cstheme="minorHAnsi"/>
+          <w:b/>
+          <w:bCs/>
+          <w:color w:val="7030A0"/>
+        </w:rPr>
+        <w:t>The program ignores the additional input characters.</w:t>
+      </w:r>
+    </w:p>
+    <w:p>
+      <w:pPr>
+        <w:pStyle w:val="NormalWeb"/>
+        <w:rPr>
           <w:rStyle w:val="Strong"/>
           <w:rFonts w:asciiTheme="minorHAnsi" w:hAnsiTheme="minorHAnsi" w:cstheme="minorHAnsi"/>
           <w:i/>
@@ -5640,6 +6243,112 @@
           <w:rFonts w:asciiTheme="minorHAnsi" w:hAnsiTheme="minorHAnsi" w:cstheme="minorHAnsi"/>
         </w:rPr>
         <w:t>)?  Briefly describe the vulnerability (one sentence).  Why do you think there are still vulnerabilities like this?</w:t>
+      </w:r>
+    </w:p>
+    <w:p>
+      <w:pPr>
+        <w:pStyle w:val="NormalWeb"/>
+        <w:rPr>
+          <w:rFonts w:asciiTheme="minorHAnsi" w:hAnsiTheme="minorHAnsi" w:cstheme="minorHAnsi"/>
+          <w:b/>
+          <w:bCs/>
+          <w:color w:val="7030A0"/>
+        </w:rPr>
+      </w:pPr>
+      <w:r>
+        <w:rPr>
+          <w:rFonts w:asciiTheme="minorHAnsi" w:hAnsiTheme="minorHAnsi" w:cstheme="minorHAnsi"/>
+          <w:b/>
+          <w:bCs/>
+          <w:color w:val="7030A0"/>
+        </w:rPr>
+        <w:t>CVE-2023-31710</w:t>
+      </w:r>
+      <w:r>
+        <w:rPr>
+          <w:rFonts w:asciiTheme="minorHAnsi" w:hAnsiTheme="minorHAnsi" w:cstheme="minorHAnsi"/>
+          <w:b/>
+          <w:bCs/>
+          <w:color w:val="7030A0"/>
+        </w:rPr>
+        <w:t xml:space="preserve">, </w:t>
+      </w:r>
+      <w:r>
+        <w:rPr>
+          <w:rFonts w:asciiTheme="minorHAnsi" w:hAnsiTheme="minorHAnsi" w:cstheme="minorHAnsi"/>
+          <w:b/>
+          <w:bCs/>
+          <w:color w:val="7030A0"/>
+        </w:rPr>
+        <w:t>TP-Link Archer AX21(US)_V3_1.1.4 Build 20230219 and AX21(US)_V3.6_1.1.4 Build 20230219 are vulnerable to Buffer Overflow.</w:t>
+      </w:r>
+      <w:r>
+        <w:rPr>
+          <w:rFonts w:asciiTheme="minorHAnsi" w:hAnsiTheme="minorHAnsi" w:cstheme="minorHAnsi"/>
+          <w:b/>
+          <w:bCs/>
+          <w:color w:val="7030A0"/>
+        </w:rPr>
+        <w:t xml:space="preserve"> Reported through GitHub. If I’m understanding it correctly, an attacker is able to control (via one input) the size of a buffer that will be written, which then could be larger than the actual buffer, leading to a buffer overflow. </w:t>
+      </w:r>
+      <w:r>
+        <w:rPr>
+          <w:rFonts w:asciiTheme="minorHAnsi" w:hAnsiTheme="minorHAnsi" w:cstheme="minorHAnsi"/>
+          <w:b/>
+          <w:bCs/>
+          <w:color w:val="7030A0"/>
+        </w:rPr>
+        <w:t xml:space="preserve">There are probably an uncountable number of reasons why these relatively simple attacks are still effective. One answer could simply be, for lack of a better phrase, a lack of imagination on the part of the programmer. The hacker and the programmer generally approach software from different perspectives. One </w:t>
+      </w:r>
+      <w:proofErr w:type="gramStart"/>
+      <w:r>
+        <w:rPr>
+          <w:rFonts w:asciiTheme="minorHAnsi" w:hAnsiTheme="minorHAnsi" w:cstheme="minorHAnsi"/>
+          <w:b/>
+          <w:bCs/>
+          <w:color w:val="7030A0"/>
+        </w:rPr>
+        <w:t>focusing</w:t>
+      </w:r>
+      <w:proofErr w:type="gramEnd"/>
+      <w:r>
+        <w:rPr>
+          <w:rFonts w:asciiTheme="minorHAnsi" w:hAnsiTheme="minorHAnsi" w:cstheme="minorHAnsi"/>
+          <w:b/>
+          <w:bCs/>
+          <w:color w:val="7030A0"/>
+        </w:rPr>
+        <w:t xml:space="preserve"> on ways to exploit, the other on ways to complete their assigned task. Another possible reason is that there are so many avenues available to attack, this exploit is caused by a vulnerability in another part of the </w:t>
+      </w:r>
+      <w:r>
+        <w:rPr>
+          <w:rFonts w:asciiTheme="minorHAnsi" w:hAnsiTheme="minorHAnsi" w:cstheme="minorHAnsi"/>
+          <w:b/>
+          <w:bCs/>
+          <w:color w:val="7030A0"/>
+        </w:rPr>
+        <w:lastRenderedPageBreak/>
+        <w:t xml:space="preserve">program. Asking programmers to figure out all of the second/third/etc. order effects of every single line of code they write and how it will </w:t>
+      </w:r>
+      <w:proofErr w:type="gramStart"/>
+      <w:r>
+        <w:rPr>
+          <w:rFonts w:asciiTheme="minorHAnsi" w:hAnsiTheme="minorHAnsi" w:cstheme="minorHAnsi"/>
+          <w:b/>
+          <w:bCs/>
+          <w:color w:val="7030A0"/>
+        </w:rPr>
+        <w:t>effect</w:t>
+      </w:r>
+      <w:proofErr w:type="gramEnd"/>
+      <w:r>
+        <w:rPr>
+          <w:rFonts w:asciiTheme="minorHAnsi" w:hAnsiTheme="minorHAnsi" w:cstheme="minorHAnsi"/>
+          <w:b/>
+          <w:bCs/>
+          <w:color w:val="7030A0"/>
+        </w:rPr>
+        <w:t xml:space="preserve"> every other line of code in the program is not a small ask, and is likely asking for too much for all but the best programmers.</w:t>
       </w:r>
     </w:p>
     <w:p>

</xml_diff>